<commit_message>
path changes in launching scriupts and makefiles
</commit_message>
<xml_diff>
--- a/evogen/evogen_doc.docx
+++ b/evogen/evogen_doc.docx
@@ -38686,11 +38686,10 @@
             </w:r>
             <w:r>
               <w:rPr>
-                <w:color w:val="0000FF"/>
-                <w:sz w:val="22"/>
-                <w:szCs w:val="22"/>
-              </w:rPr>
-              <w:t>int</w:t>
+                <w:sz w:val="22"/>
+                <w:szCs w:val="22"/>
+              </w:rPr>
+              <w:t>float</w:t>
             </w:r>
             <w:r>
               <w:rPr>
@@ -38829,7 +38828,23 @@
                 <w:sz w:val="22"/>
                 <w:szCs w:val="22"/>
               </w:rPr>
-              <w:t xml:space="preserve">that sutisfy a specified category. </w:t>
+              <w:t xml:space="preserve">that sutisfy </w:t>
+            </w:r>
+            <w:r>
+              <w:rPr>
+                <w:color w:val="000000" w:themeColor="text1"/>
+                <w:sz w:val="22"/>
+                <w:szCs w:val="22"/>
+              </w:rPr>
+              <w:t xml:space="preserve">conditions within </w:t>
+            </w:r>
+            <w:r>
+              <w:rPr>
+                <w:color w:val="000000" w:themeColor="text1"/>
+                <w:sz w:val="22"/>
+                <w:szCs w:val="22"/>
+              </w:rPr>
+              <w:t xml:space="preserve">a specified category. </w:t>
             </w:r>
             <w:r>
               <w:rPr>
@@ -39865,7 +39880,23 @@
                 <w:sz w:val="22"/>
                 <w:szCs w:val="22"/>
               </w:rPr>
-              <w:t>an upper bound of a number candidates</w:t>
+              <w:t xml:space="preserve">an upper bound of a number </w:t>
+            </w:r>
+            <w:r>
+              <w:rPr>
+                <w:color w:val="000000" w:themeColor="text1"/>
+                <w:sz w:val="22"/>
+                <w:szCs w:val="22"/>
+              </w:rPr>
+              <w:t xml:space="preserve">of </w:t>
+            </w:r>
+            <w:r>
+              <w:rPr>
+                <w:color w:val="000000" w:themeColor="text1"/>
+                <w:sz w:val="22"/>
+                <w:szCs w:val="22"/>
+              </w:rPr>
+              <w:t>candidates</w:t>
             </w:r>
             <w:r>
               <w:rPr>
@@ -40030,7 +40061,31 @@
                 <w:sz w:val="22"/>
                 <w:szCs w:val="22"/>
               </w:rPr>
-              <w:t>; an integer variable</w:t>
+              <w:t xml:space="preserve">; an </w:t>
+            </w:r>
+            <w:r>
+              <w:rPr>
+                <w:color w:val="000000" w:themeColor="text1"/>
+                <w:sz w:val="22"/>
+                <w:szCs w:val="22"/>
+              </w:rPr>
+              <w:t>floating point</w:t>
+            </w:r>
+            <w:r>
+              <w:rPr>
+                <w:color w:val="000000" w:themeColor="text1"/>
+                <w:sz w:val="22"/>
+                <w:szCs w:val="22"/>
+              </w:rPr>
+              <w:t xml:space="preserve"> </w:t>
+            </w:r>
+            <w:r>
+              <w:rPr>
+                <w:color w:val="000000" w:themeColor="text1"/>
+                <w:sz w:val="22"/>
+                <w:szCs w:val="22"/>
+              </w:rPr>
+              <w:t>number</w:t>
             </w:r>
             <w:r>
               <w:rPr>
@@ -40186,6 +40241,14 @@
                 <w:sz w:val="22"/>
                 <w:szCs w:val="22"/>
               </w:rPr>
+              <w:t xml:space="preserve">vector-type </w:t>
+            </w:r>
+            <w:r>
+              <w:rPr>
+                <w:color w:val="000000" w:themeColor="text1"/>
+                <w:sz w:val="22"/>
+                <w:szCs w:val="22"/>
+              </w:rPr>
               <w:t>continious</w:t>
             </w:r>
             <w:r>
@@ -40263,7 +40326,23 @@
                 <w:sz w:val="22"/>
                 <w:szCs w:val="22"/>
               </w:rPr>
-              <w:t>the use of averaged value of specified property;</w:t>
+              <w:t>the use of averaged</w:t>
+            </w:r>
+            <w:r>
+              <w:rPr>
+                <w:color w:val="000000" w:themeColor="text1"/>
+                <w:sz w:val="22"/>
+                <w:szCs w:val="22"/>
+              </w:rPr>
+              <w:t xml:space="preserve"> (among vector elements)</w:t>
+            </w:r>
+            <w:r>
+              <w:rPr>
+                <w:color w:val="000000" w:themeColor="text1"/>
+                <w:sz w:val="22"/>
+                <w:szCs w:val="22"/>
+              </w:rPr>
+              <w:t xml:space="preserve"> value of specified property;</w:t>
             </w:r>
           </w:p>
           <w:p>
@@ -40412,6 +40491,108 @@
                 <w:szCs w:val="22"/>
               </w:rPr>
               <w:t xml:space="preserve"> number.</w:t>
+            </w:r>
+          </w:p>
+          <w:p>
+            <w:pPr>
+              <w:shd w:val="clear" w:color="auto" w:fill="FFFFFF"/>
+              <w:jc w:val="both"/>
+              <w:rPr>
+                <w:color w:val="000000" w:themeColor="text1"/>
+                <w:sz w:val="22"/>
+                <w:szCs w:val="22"/>
+              </w:rPr>
+            </w:pPr>
+            <w:r>
+              <w:rPr>
+                <w:color w:val="000000" w:themeColor="text1"/>
+                <w:sz w:val="22"/>
+                <w:szCs w:val="22"/>
+              </w:rPr>
+              <w:t xml:space="preserve">For a category parameter pointing to a </w:t>
+            </w:r>
+            <w:r>
+              <w:rPr>
+                <w:color w:val="000000" w:themeColor="text1"/>
+                <w:sz w:val="22"/>
+                <w:szCs w:val="22"/>
+              </w:rPr>
+              <w:t>single-valued</w:t>
+            </w:r>
+            <w:r>
+              <w:rPr>
+                <w:color w:val="000000" w:themeColor="text1"/>
+                <w:sz w:val="22"/>
+                <w:szCs w:val="22"/>
+              </w:rPr>
+              <w:t xml:space="preserve"> continious numerical property (</w:t>
+            </w:r>
+            <w:r>
+              <w:rPr>
+                <w:color w:val="000000" w:themeColor="text1"/>
+                <w:sz w:val="22"/>
+                <w:szCs w:val="22"/>
+              </w:rPr>
+              <w:t>age, agr</w:t>
+            </w:r>
+            <w:r>
+              <w:rPr>
+                <w:color w:val="000000" w:themeColor="text1"/>
+                <w:sz w:val="22"/>
+                <w:szCs w:val="22"/>
+              </w:rPr>
+              <w:t>)</w:t>
+            </w:r>
+            <w:r>
+              <w:rPr>
+                <w:color w:val="000000" w:themeColor="text1"/>
+                <w:sz w:val="22"/>
+                <w:szCs w:val="22"/>
+              </w:rPr>
+              <w:t>:</w:t>
+            </w:r>
+          </w:p>
+          <w:p>
+            <w:pPr>
+              <w:shd w:val="clear" w:color="auto" w:fill="FFFFFF"/>
+              <w:jc w:val="both"/>
+              <w:rPr>
+                <w:color w:val="000000" w:themeColor="text1"/>
+                <w:sz w:val="22"/>
+                <w:szCs w:val="22"/>
+              </w:rPr>
+            </w:pPr>
+            <w:r>
+              <w:rPr>
+                <w:color w:val="000000" w:themeColor="text1"/>
+                <w:sz w:val="22"/>
+                <w:szCs w:val="22"/>
+              </w:rPr>
+              <w:t xml:space="preserve">if val = -1 </w:t>
+            </w:r>
+            <w:r>
+              <w:rPr>
+                <w:color w:val="000000" w:themeColor="text1"/>
+                <w:sz w:val="22"/>
+                <w:szCs w:val="22"/>
+              </w:rPr>
+              <w:t>or</w:t>
+            </w:r>
+            <w:r>
+              <w:rPr>
+                <w:color w:val="000000" w:themeColor="text1"/>
+                <w:sz w:val="22"/>
+                <w:szCs w:val="22"/>
+              </w:rPr>
+              <w:t xml:space="preserve"> mode </w:t>
+            </w:r>
+            <w:r>
+              <w:rPr>
+                <w:color w:val="000000" w:themeColor="text1"/>
+                <w:sz w:val="22"/>
+                <w:szCs w:val="22"/>
+              </w:rPr>
+              <w:t xml:space="preserve">= rand </w:t>
             </w:r>
           </w:p>
           <w:p>

</xml_diff>

<commit_message>
bug fuxed at select method
</commit_message>
<xml_diff>
--- a/evogen/evogen_doc.docx
+++ b/evogen/evogen_doc.docx
@@ -429,7 +429,7 @@
             </w:rPr>
             <w:fldChar w:fldCharType="separate"/>
           </w:r>
-          <w:hyperlink w:anchor="_Toc201219688" w:history="1">
+          <w:hyperlink w:anchor="_Toc202177112" w:history="1">
             <w:r>
               <w:rPr>
                 <w:rStyle w:val="Hyperlink"/>
@@ -458,7 +458,7 @@
                 <w:noProof/>
                 <w:webHidden/>
               </w:rPr>
-              <w:instrText xml:space="preserve"> PAGEREF _Toc201219688 \h </w:instrText>
+              <w:instrText xml:space="preserve"> PAGEREF _Toc202177112 \h </w:instrText>
             </w:r>
             <w:r>
               <w:rPr>
@@ -506,13 +506,13 @@
               <w14:ligatures w14:val="standardContextual"/>
             </w:rPr>
           </w:pPr>
-          <w:hyperlink w:anchor="_Toc201219689" w:history="1">
+          <w:hyperlink w:anchor="_Toc202177113" w:history="1">
             <w:r>
               <w:rPr>
                 <w:rStyle w:val="Hyperlink"/>
                 <w:noProof/>
               </w:rPr>
-              <w:t>Population</w:t>
+              <w:t>Population( )</w:t>
             </w:r>
             <w:r>
               <w:rPr>
@@ -533,7 +533,7 @@
                 <w:noProof/>
                 <w:webHidden/>
               </w:rPr>
-              <w:instrText xml:space="preserve"> PAGEREF _Toc201219689 \h </w:instrText>
+              <w:instrText xml:space="preserve"> PAGEREF _Toc202177113 \h </w:instrText>
             </w:r>
             <w:r>
               <w:rPr>
@@ -581,7 +581,7 @@
               <w14:ligatures w14:val="standardContextual"/>
             </w:rPr>
           </w:pPr>
-          <w:hyperlink w:anchor="_Toc201219690" w:history="1">
+          <w:hyperlink w:anchor="_Toc202177114" w:history="1">
             <w:r>
               <w:rPr>
                 <w:rStyle w:val="Hyperlink"/>
@@ -608,7 +608,7 @@
                 <w:noProof/>
                 <w:webHidden/>
               </w:rPr>
-              <w:instrText xml:space="preserve"> PAGEREF _Toc201219690 \h </w:instrText>
+              <w:instrText xml:space="preserve"> PAGEREF _Toc202177114 \h </w:instrText>
             </w:r>
             <w:r>
               <w:rPr>
@@ -656,7 +656,7 @@
               <w14:ligatures w14:val="standardContextual"/>
             </w:rPr>
           </w:pPr>
-          <w:hyperlink w:anchor="_Toc201219691" w:history="1">
+          <w:hyperlink w:anchor="_Toc202177115" w:history="1">
             <w:r>
               <w:rPr>
                 <w:rStyle w:val="Hyperlink"/>
@@ -683,7 +683,7 @@
                 <w:noProof/>
                 <w:webHidden/>
               </w:rPr>
-              <w:instrText xml:space="preserve"> PAGEREF _Toc201219691 \h </w:instrText>
+              <w:instrText xml:space="preserve"> PAGEREF _Toc202177115 \h </w:instrText>
             </w:r>
             <w:r>
               <w:rPr>
@@ -731,7 +731,7 @@
               <w14:ligatures w14:val="standardContextual"/>
             </w:rPr>
           </w:pPr>
-          <w:hyperlink w:anchor="_Toc201219692" w:history="1">
+          <w:hyperlink w:anchor="_Toc202177116" w:history="1">
             <w:r>
               <w:rPr>
                 <w:rStyle w:val="Hyperlink"/>
@@ -758,7 +758,7 @@
                 <w:noProof/>
                 <w:webHidden/>
               </w:rPr>
-              <w:instrText xml:space="preserve"> PAGEREF _Toc201219692 \h </w:instrText>
+              <w:instrText xml:space="preserve"> PAGEREF _Toc202177116 \h </w:instrText>
             </w:r>
             <w:r>
               <w:rPr>
@@ -806,7 +806,7 @@
               <w14:ligatures w14:val="standardContextual"/>
             </w:rPr>
           </w:pPr>
-          <w:hyperlink w:anchor="_Toc201219693" w:history="1">
+          <w:hyperlink w:anchor="_Toc202177117" w:history="1">
             <w:r>
               <w:rPr>
                 <w:rStyle w:val="Hyperlink"/>
@@ -833,7 +833,7 @@
                 <w:noProof/>
                 <w:webHidden/>
               </w:rPr>
-              <w:instrText xml:space="preserve"> PAGEREF _Toc201219693 \h </w:instrText>
+              <w:instrText xml:space="preserve"> PAGEREF _Toc202177117 \h </w:instrText>
             </w:r>
             <w:r>
               <w:rPr>
@@ -881,7 +881,7 @@
               <w14:ligatures w14:val="standardContextual"/>
             </w:rPr>
           </w:pPr>
-          <w:hyperlink w:anchor="_Toc201219694" w:history="1">
+          <w:hyperlink w:anchor="_Toc202177118" w:history="1">
             <w:r>
               <w:rPr>
                 <w:rStyle w:val="Hyperlink"/>
@@ -908,7 +908,7 @@
                 <w:noProof/>
                 <w:webHidden/>
               </w:rPr>
-              <w:instrText xml:space="preserve"> PAGEREF _Toc201219694 \h </w:instrText>
+              <w:instrText xml:space="preserve"> PAGEREF _Toc202177118 \h </w:instrText>
             </w:r>
             <w:r>
               <w:rPr>
@@ -956,7 +956,7 @@
               <w14:ligatures w14:val="standardContextual"/>
             </w:rPr>
           </w:pPr>
-          <w:hyperlink w:anchor="_Toc201219695" w:history="1">
+          <w:hyperlink w:anchor="_Toc202177119" w:history="1">
             <w:r>
               <w:rPr>
                 <w:rStyle w:val="Hyperlink"/>
@@ -983,7 +983,7 @@
                 <w:noProof/>
                 <w:webHidden/>
               </w:rPr>
-              <w:instrText xml:space="preserve"> PAGEREF _Toc201219695 \h </w:instrText>
+              <w:instrText xml:space="preserve"> PAGEREF _Toc202177119 \h </w:instrText>
             </w:r>
             <w:r>
               <w:rPr>
@@ -1031,7 +1031,7 @@
               <w14:ligatures w14:val="standardContextual"/>
             </w:rPr>
           </w:pPr>
-          <w:hyperlink w:anchor="_Toc201219696" w:history="1">
+          <w:hyperlink w:anchor="_Toc202177120" w:history="1">
             <w:r>
               <w:rPr>
                 <w:rStyle w:val="Hyperlink"/>
@@ -1058,7 +1058,7 @@
                 <w:noProof/>
                 <w:webHidden/>
               </w:rPr>
-              <w:instrText xml:space="preserve"> PAGEREF _Toc201219696 \h </w:instrText>
+              <w:instrText xml:space="preserve"> PAGEREF _Toc202177120 \h </w:instrText>
             </w:r>
             <w:r>
               <w:rPr>
@@ -1106,7 +1106,7 @@
               <w14:ligatures w14:val="standardContextual"/>
             </w:rPr>
           </w:pPr>
-          <w:hyperlink w:anchor="_Toc201219697" w:history="1">
+          <w:hyperlink w:anchor="_Toc202177121" w:history="1">
             <w:r>
               <w:rPr>
                 <w:rStyle w:val="Hyperlink"/>
@@ -1133,7 +1133,7 @@
                 <w:noProof/>
                 <w:webHidden/>
               </w:rPr>
-              <w:instrText xml:space="preserve"> PAGEREF _Toc201219697 \h </w:instrText>
+              <w:instrText xml:space="preserve"> PAGEREF _Toc202177121 \h </w:instrText>
             </w:r>
             <w:r>
               <w:rPr>
@@ -1181,7 +1181,7 @@
               <w14:ligatures w14:val="standardContextual"/>
             </w:rPr>
           </w:pPr>
-          <w:hyperlink w:anchor="_Toc201219698" w:history="1">
+          <w:hyperlink w:anchor="_Toc202177122" w:history="1">
             <w:r>
               <w:rPr>
                 <w:rStyle w:val="Hyperlink"/>
@@ -1208,7 +1208,7 @@
                 <w:noProof/>
                 <w:webHidden/>
               </w:rPr>
-              <w:instrText xml:space="preserve"> PAGEREF _Toc201219698 \h </w:instrText>
+              <w:instrText xml:space="preserve"> PAGEREF _Toc202177122 \h </w:instrText>
             </w:r>
             <w:r>
               <w:rPr>
@@ -1256,7 +1256,7 @@
               <w14:ligatures w14:val="standardContextual"/>
             </w:rPr>
           </w:pPr>
-          <w:hyperlink w:anchor="_Toc201219699" w:history="1">
+          <w:hyperlink w:anchor="_Toc202177123" w:history="1">
             <w:r>
               <w:rPr>
                 <w:rStyle w:val="Hyperlink"/>
@@ -1283,7 +1283,7 @@
                 <w:noProof/>
                 <w:webHidden/>
               </w:rPr>
-              <w:instrText xml:space="preserve"> PAGEREF _Toc201219699 \h </w:instrText>
+              <w:instrText xml:space="preserve"> PAGEREF _Toc202177123 \h </w:instrText>
             </w:r>
             <w:r>
               <w:rPr>
@@ -1331,7 +1331,7 @@
               <w14:ligatures w14:val="standardContextual"/>
             </w:rPr>
           </w:pPr>
-          <w:hyperlink w:anchor="_Toc201219700" w:history="1">
+          <w:hyperlink w:anchor="_Toc202177124" w:history="1">
             <w:r>
               <w:rPr>
                 <w:rStyle w:val="Hyperlink"/>
@@ -1358,7 +1358,7 @@
                 <w:noProof/>
                 <w:webHidden/>
               </w:rPr>
-              <w:instrText xml:space="preserve"> PAGEREF _Toc201219700 \h </w:instrText>
+              <w:instrText xml:space="preserve"> PAGEREF _Toc202177124 \h </w:instrText>
             </w:r>
             <w:r>
               <w:rPr>
@@ -1406,7 +1406,7 @@
               <w14:ligatures w14:val="standardContextual"/>
             </w:rPr>
           </w:pPr>
-          <w:hyperlink w:anchor="_Toc201219701" w:history="1">
+          <w:hyperlink w:anchor="_Toc202177125" w:history="1">
             <w:r>
               <w:rPr>
                 <w:rStyle w:val="Hyperlink"/>
@@ -1433,7 +1433,7 @@
                 <w:noProof/>
                 <w:webHidden/>
               </w:rPr>
-              <w:instrText xml:space="preserve"> PAGEREF _Toc201219701 \h </w:instrText>
+              <w:instrText xml:space="preserve"> PAGEREF _Toc202177125 \h </w:instrText>
             </w:r>
             <w:r>
               <w:rPr>
@@ -1481,7 +1481,7 @@
               <w14:ligatures w14:val="standardContextual"/>
             </w:rPr>
           </w:pPr>
-          <w:hyperlink w:anchor="_Toc201219702" w:history="1">
+          <w:hyperlink w:anchor="_Toc202177126" w:history="1">
             <w:r>
               <w:rPr>
                 <w:rStyle w:val="Hyperlink"/>
@@ -1508,7 +1508,7 @@
                 <w:noProof/>
                 <w:webHidden/>
               </w:rPr>
-              <w:instrText xml:space="preserve"> PAGEREF _Toc201219702 \h </w:instrText>
+              <w:instrText xml:space="preserve"> PAGEREF _Toc202177126 \h </w:instrText>
             </w:r>
             <w:r>
               <w:rPr>
@@ -1556,7 +1556,7 @@
               <w14:ligatures w14:val="standardContextual"/>
             </w:rPr>
           </w:pPr>
-          <w:hyperlink w:anchor="_Toc201219703" w:history="1">
+          <w:hyperlink w:anchor="_Toc202177127" w:history="1">
             <w:r>
               <w:rPr>
                 <w:rStyle w:val="Hyperlink"/>
@@ -1583,7 +1583,7 @@
                 <w:noProof/>
                 <w:webHidden/>
               </w:rPr>
-              <w:instrText xml:space="preserve"> PAGEREF _Toc201219703 \h </w:instrText>
+              <w:instrText xml:space="preserve"> PAGEREF _Toc202177127 \h </w:instrText>
             </w:r>
             <w:r>
               <w:rPr>
@@ -1631,7 +1631,7 @@
               <w14:ligatures w14:val="standardContextual"/>
             </w:rPr>
           </w:pPr>
-          <w:hyperlink w:anchor="_Toc201219704" w:history="1">
+          <w:hyperlink w:anchor="_Toc202177128" w:history="1">
             <w:r>
               <w:rPr>
                 <w:rStyle w:val="Hyperlink"/>
@@ -1658,7 +1658,7 @@
                 <w:noProof/>
                 <w:webHidden/>
               </w:rPr>
-              <w:instrText xml:space="preserve"> PAGEREF _Toc201219704 \h </w:instrText>
+              <w:instrText xml:space="preserve"> PAGEREF _Toc202177128 \h </w:instrText>
             </w:r>
             <w:r>
               <w:rPr>
@@ -1706,7 +1706,7 @@
               <w14:ligatures w14:val="standardContextual"/>
             </w:rPr>
           </w:pPr>
-          <w:hyperlink w:anchor="_Toc201219705" w:history="1">
+          <w:hyperlink w:anchor="_Toc202177129" w:history="1">
             <w:r>
               <w:rPr>
                 <w:rStyle w:val="Hyperlink"/>
@@ -1733,7 +1733,7 @@
                 <w:noProof/>
                 <w:webHidden/>
               </w:rPr>
-              <w:instrText xml:space="preserve"> PAGEREF _Toc201219705 \h </w:instrText>
+              <w:instrText xml:space="preserve"> PAGEREF _Toc202177129 \h </w:instrText>
             </w:r>
             <w:r>
               <w:rPr>
@@ -1781,7 +1781,7 @@
               <w14:ligatures w14:val="standardContextual"/>
             </w:rPr>
           </w:pPr>
-          <w:hyperlink w:anchor="_Toc201219706" w:history="1">
+          <w:hyperlink w:anchor="_Toc202177130" w:history="1">
             <w:r>
               <w:rPr>
                 <w:rStyle w:val="Hyperlink"/>
@@ -1808,7 +1808,7 @@
                 <w:noProof/>
                 <w:webHidden/>
               </w:rPr>
-              <w:instrText xml:space="preserve"> PAGEREF _Toc201219706 \h </w:instrText>
+              <w:instrText xml:space="preserve"> PAGEREF _Toc202177130 \h </w:instrText>
             </w:r>
             <w:r>
               <w:rPr>
@@ -1856,7 +1856,7 @@
               <w14:ligatures w14:val="standardContextual"/>
             </w:rPr>
           </w:pPr>
-          <w:hyperlink w:anchor="_Toc201219707" w:history="1">
+          <w:hyperlink w:anchor="_Toc202177131" w:history="1">
             <w:r>
               <w:rPr>
                 <w:rStyle w:val="Hyperlink"/>
@@ -1883,7 +1883,7 @@
                 <w:noProof/>
                 <w:webHidden/>
               </w:rPr>
-              <w:instrText xml:space="preserve"> PAGEREF _Toc201219707 \h </w:instrText>
+              <w:instrText xml:space="preserve"> PAGEREF _Toc202177131 \h </w:instrText>
             </w:r>
             <w:r>
               <w:rPr>
@@ -1931,7 +1931,7 @@
               <w14:ligatures w14:val="standardContextual"/>
             </w:rPr>
           </w:pPr>
-          <w:hyperlink w:anchor="_Toc201219708" w:history="1">
+          <w:hyperlink w:anchor="_Toc202177132" w:history="1">
             <w:r>
               <w:rPr>
                 <w:rStyle w:val="Hyperlink"/>
@@ -1958,7 +1958,7 @@
                 <w:noProof/>
                 <w:webHidden/>
               </w:rPr>
-              <w:instrText xml:space="preserve"> PAGEREF _Toc201219708 \h </w:instrText>
+              <w:instrText xml:space="preserve"> PAGEREF _Toc202177132 \h </w:instrText>
             </w:r>
             <w:r>
               <w:rPr>
@@ -2006,7 +2006,7 @@
               <w14:ligatures w14:val="standardContextual"/>
             </w:rPr>
           </w:pPr>
-          <w:hyperlink w:anchor="_Toc201219709" w:history="1">
+          <w:hyperlink w:anchor="_Toc202177133" w:history="1">
             <w:r>
               <w:rPr>
                 <w:rStyle w:val="Hyperlink"/>
@@ -2033,7 +2033,7 @@
                 <w:noProof/>
                 <w:webHidden/>
               </w:rPr>
-              <w:instrText xml:space="preserve"> PAGEREF _Toc201219709 \h </w:instrText>
+              <w:instrText xml:space="preserve"> PAGEREF _Toc202177133 \h </w:instrText>
             </w:r>
             <w:r>
               <w:rPr>
@@ -2081,7 +2081,7 @@
               <w14:ligatures w14:val="standardContextual"/>
             </w:rPr>
           </w:pPr>
-          <w:hyperlink w:anchor="_Toc201219710" w:history="1">
+          <w:hyperlink w:anchor="_Toc202177134" w:history="1">
             <w:r>
               <w:rPr>
                 <w:rStyle w:val="Hyperlink"/>
@@ -2108,7 +2108,7 @@
                 <w:noProof/>
                 <w:webHidden/>
               </w:rPr>
-              <w:instrText xml:space="preserve"> PAGEREF _Toc201219710 \h </w:instrText>
+              <w:instrText xml:space="preserve"> PAGEREF _Toc202177134 \h </w:instrText>
             </w:r>
             <w:r>
               <w:rPr>
@@ -2156,7 +2156,7 @@
               <w14:ligatures w14:val="standardContextual"/>
             </w:rPr>
           </w:pPr>
-          <w:hyperlink w:anchor="_Toc201219711" w:history="1">
+          <w:hyperlink w:anchor="_Toc202177135" w:history="1">
             <w:r>
               <w:rPr>
                 <w:rStyle w:val="Hyperlink"/>
@@ -2183,7 +2183,7 @@
                 <w:noProof/>
                 <w:webHidden/>
               </w:rPr>
-              <w:instrText xml:space="preserve"> PAGEREF _Toc201219711 \h </w:instrText>
+              <w:instrText xml:space="preserve"> PAGEREF _Toc202177135 \h </w:instrText>
             </w:r>
             <w:r>
               <w:rPr>
@@ -2231,7 +2231,7 @@
               <w14:ligatures w14:val="standardContextual"/>
             </w:rPr>
           </w:pPr>
-          <w:hyperlink w:anchor="_Toc201219712" w:history="1">
+          <w:hyperlink w:anchor="_Toc202177136" w:history="1">
             <w:r>
               <w:rPr>
                 <w:rStyle w:val="Hyperlink"/>
@@ -2258,7 +2258,7 @@
                 <w:noProof/>
                 <w:webHidden/>
               </w:rPr>
-              <w:instrText xml:space="preserve"> PAGEREF _Toc201219712 \h </w:instrText>
+              <w:instrText xml:space="preserve"> PAGEREF _Toc202177136 \h </w:instrText>
             </w:r>
             <w:r>
               <w:rPr>
@@ -2306,7 +2306,7 @@
               <w14:ligatures w14:val="standardContextual"/>
             </w:rPr>
           </w:pPr>
-          <w:hyperlink w:anchor="_Toc201219713" w:history="1">
+          <w:hyperlink w:anchor="_Toc202177137" w:history="1">
             <w:r>
               <w:rPr>
                 <w:rStyle w:val="Hyperlink"/>
@@ -2333,7 +2333,7 @@
                 <w:noProof/>
                 <w:webHidden/>
               </w:rPr>
-              <w:instrText xml:space="preserve"> PAGEREF _Toc201219713 \h </w:instrText>
+              <w:instrText xml:space="preserve"> PAGEREF _Toc202177137 \h </w:instrText>
             </w:r>
             <w:r>
               <w:rPr>
@@ -2381,7 +2381,7 @@
               <w14:ligatures w14:val="standardContextual"/>
             </w:rPr>
           </w:pPr>
-          <w:hyperlink w:anchor="_Toc201219714" w:history="1">
+          <w:hyperlink w:anchor="_Toc202177138" w:history="1">
             <w:r>
               <w:rPr>
                 <w:rStyle w:val="Hyperlink"/>
@@ -2408,7 +2408,7 @@
                 <w:noProof/>
                 <w:webHidden/>
               </w:rPr>
-              <w:instrText xml:space="preserve"> PAGEREF _Toc201219714 \h </w:instrText>
+              <w:instrText xml:space="preserve"> PAGEREF _Toc202177138 \h </w:instrText>
             </w:r>
             <w:r>
               <w:rPr>
@@ -2456,7 +2456,7 @@
               <w14:ligatures w14:val="standardContextual"/>
             </w:rPr>
           </w:pPr>
-          <w:hyperlink w:anchor="_Toc201219715" w:history="1">
+          <w:hyperlink w:anchor="_Toc202177139" w:history="1">
             <w:r>
               <w:rPr>
                 <w:rStyle w:val="Hyperlink"/>
@@ -2483,7 +2483,7 @@
                 <w:noProof/>
                 <w:webHidden/>
               </w:rPr>
-              <w:instrText xml:space="preserve"> PAGEREF _Toc201219715 \h </w:instrText>
+              <w:instrText xml:space="preserve"> PAGEREF _Toc202177139 \h </w:instrText>
             </w:r>
             <w:r>
               <w:rPr>
@@ -2531,7 +2531,7 @@
               <w14:ligatures w14:val="standardContextual"/>
             </w:rPr>
           </w:pPr>
-          <w:hyperlink w:anchor="_Toc201219716" w:history="1">
+          <w:hyperlink w:anchor="_Toc202177140" w:history="1">
             <w:r>
               <w:rPr>
                 <w:rStyle w:val="Hyperlink"/>
@@ -2558,7 +2558,7 @@
                 <w:noProof/>
                 <w:webHidden/>
               </w:rPr>
-              <w:instrText xml:space="preserve"> PAGEREF _Toc201219716 \h </w:instrText>
+              <w:instrText xml:space="preserve"> PAGEREF _Toc202177140 \h </w:instrText>
             </w:r>
             <w:r>
               <w:rPr>
@@ -2606,7 +2606,7 @@
               <w14:ligatures w14:val="standardContextual"/>
             </w:rPr>
           </w:pPr>
-          <w:hyperlink w:anchor="_Toc201219717" w:history="1">
+          <w:hyperlink w:anchor="_Toc202177141" w:history="1">
             <w:r>
               <w:rPr>
                 <w:rStyle w:val="Hyperlink"/>
@@ -2635,7 +2635,7 @@
                 <w:noProof/>
                 <w:webHidden/>
               </w:rPr>
-              <w:instrText xml:space="preserve"> PAGEREF _Toc201219717 \h </w:instrText>
+              <w:instrText xml:space="preserve"> PAGEREF _Toc202177141 \h </w:instrText>
             </w:r>
             <w:r>
               <w:rPr>
@@ -2683,7 +2683,7 @@
               <w14:ligatures w14:val="standardContextual"/>
             </w:rPr>
           </w:pPr>
-          <w:hyperlink w:anchor="_Toc201219718" w:history="1">
+          <w:hyperlink w:anchor="_Toc202177142" w:history="1">
             <w:r>
               <w:rPr>
                 <w:rStyle w:val="Hyperlink"/>
@@ -2710,7 +2710,7 @@
                 <w:noProof/>
                 <w:webHidden/>
               </w:rPr>
-              <w:instrText xml:space="preserve"> PAGEREF _Toc201219718 \h </w:instrText>
+              <w:instrText xml:space="preserve"> PAGEREF _Toc202177142 \h </w:instrText>
             </w:r>
             <w:r>
               <w:rPr>
@@ -2758,7 +2758,7 @@
               <w14:ligatures w14:val="standardContextual"/>
             </w:rPr>
           </w:pPr>
-          <w:hyperlink w:anchor="_Toc201219719" w:history="1">
+          <w:hyperlink w:anchor="_Toc202177143" w:history="1">
             <w:r>
               <w:rPr>
                 <w:rStyle w:val="Hyperlink"/>
@@ -2785,7 +2785,7 @@
                 <w:noProof/>
                 <w:webHidden/>
               </w:rPr>
-              <w:instrText xml:space="preserve"> PAGEREF _Toc201219719 \h </w:instrText>
+              <w:instrText xml:space="preserve"> PAGEREF _Toc202177143 \h </w:instrText>
             </w:r>
             <w:r>
               <w:rPr>
@@ -2833,7 +2833,7 @@
               <w14:ligatures w14:val="standardContextual"/>
             </w:rPr>
           </w:pPr>
-          <w:hyperlink w:anchor="_Toc201219720" w:history="1">
+          <w:hyperlink w:anchor="_Toc202177144" w:history="1">
             <w:r>
               <w:rPr>
                 <w:rStyle w:val="Hyperlink"/>
@@ -2860,7 +2860,7 @@
                 <w:noProof/>
                 <w:webHidden/>
               </w:rPr>
-              <w:instrText xml:space="preserve"> PAGEREF _Toc201219720 \h </w:instrText>
+              <w:instrText xml:space="preserve"> PAGEREF _Toc202177144 \h </w:instrText>
             </w:r>
             <w:r>
               <w:rPr>
@@ -2908,7 +2908,7 @@
               <w14:ligatures w14:val="standardContextual"/>
             </w:rPr>
           </w:pPr>
-          <w:hyperlink w:anchor="_Toc201219721" w:history="1">
+          <w:hyperlink w:anchor="_Toc202177145" w:history="1">
             <w:r>
               <w:rPr>
                 <w:rStyle w:val="Hyperlink"/>
@@ -2935,7 +2935,7 @@
                 <w:noProof/>
                 <w:webHidden/>
               </w:rPr>
-              <w:instrText xml:space="preserve"> PAGEREF _Toc201219721 \h </w:instrText>
+              <w:instrText xml:space="preserve"> PAGEREF _Toc202177145 \h </w:instrText>
             </w:r>
             <w:r>
               <w:rPr>
@@ -2983,7 +2983,7 @@
               <w14:ligatures w14:val="standardContextual"/>
             </w:rPr>
           </w:pPr>
-          <w:hyperlink w:anchor="_Toc201219722" w:history="1">
+          <w:hyperlink w:anchor="_Toc202177146" w:history="1">
             <w:r>
               <w:rPr>
                 <w:rStyle w:val="Hyperlink"/>
@@ -3010,7 +3010,7 @@
                 <w:noProof/>
                 <w:webHidden/>
               </w:rPr>
-              <w:instrText xml:space="preserve"> PAGEREF _Toc201219722 \h </w:instrText>
+              <w:instrText xml:space="preserve"> PAGEREF _Toc202177146 \h </w:instrText>
             </w:r>
             <w:r>
               <w:rPr>
@@ -3058,7 +3058,7 @@
               <w14:ligatures w14:val="standardContextual"/>
             </w:rPr>
           </w:pPr>
-          <w:hyperlink w:anchor="_Toc201219723" w:history="1">
+          <w:hyperlink w:anchor="_Toc202177147" w:history="1">
             <w:r>
               <w:rPr>
                 <w:rStyle w:val="Hyperlink"/>
@@ -3085,7 +3085,7 @@
                 <w:noProof/>
                 <w:webHidden/>
               </w:rPr>
-              <w:instrText xml:space="preserve"> PAGEREF _Toc201219723 \h </w:instrText>
+              <w:instrText xml:space="preserve"> PAGEREF _Toc202177147 \h </w:instrText>
             </w:r>
             <w:r>
               <w:rPr>
@@ -3133,7 +3133,7 @@
               <w14:ligatures w14:val="standardContextual"/>
             </w:rPr>
           </w:pPr>
-          <w:hyperlink w:anchor="_Toc201219724" w:history="1">
+          <w:hyperlink w:anchor="_Toc202177148" w:history="1">
             <w:r>
               <w:rPr>
                 <w:rStyle w:val="Hyperlink"/>
@@ -3160,7 +3160,7 @@
                 <w:noProof/>
                 <w:webHidden/>
               </w:rPr>
-              <w:instrText xml:space="preserve"> PAGEREF _Toc201219724 \h </w:instrText>
+              <w:instrText xml:space="preserve"> PAGEREF _Toc202177148 \h </w:instrText>
             </w:r>
             <w:r>
               <w:rPr>
@@ -3208,7 +3208,7 @@
               <w14:ligatures w14:val="standardContextual"/>
             </w:rPr>
           </w:pPr>
-          <w:hyperlink w:anchor="_Toc201219725" w:history="1">
+          <w:hyperlink w:anchor="_Toc202177149" w:history="1">
             <w:r>
               <w:rPr>
                 <w:rStyle w:val="Hyperlink"/>
@@ -3235,7 +3235,7 @@
                 <w:noProof/>
                 <w:webHidden/>
               </w:rPr>
-              <w:instrText xml:space="preserve"> PAGEREF _Toc201219725 \h </w:instrText>
+              <w:instrText xml:space="preserve"> PAGEREF _Toc202177149 \h </w:instrText>
             </w:r>
             <w:r>
               <w:rPr>
@@ -3283,7 +3283,7 @@
               <w14:ligatures w14:val="standardContextual"/>
             </w:rPr>
           </w:pPr>
-          <w:hyperlink w:anchor="_Toc201219726" w:history="1">
+          <w:hyperlink w:anchor="_Toc202177150" w:history="1">
             <w:r>
               <w:rPr>
                 <w:rStyle w:val="Hyperlink"/>
@@ -3310,7 +3310,7 @@
                 <w:noProof/>
                 <w:webHidden/>
               </w:rPr>
-              <w:instrText xml:space="preserve"> PAGEREF _Toc201219726 \h </w:instrText>
+              <w:instrText xml:space="preserve"> PAGEREF _Toc202177150 \h </w:instrText>
             </w:r>
             <w:r>
               <w:rPr>
@@ -3358,7 +3358,7 @@
               <w14:ligatures w14:val="standardContextual"/>
             </w:rPr>
           </w:pPr>
-          <w:hyperlink w:anchor="_Toc201219727" w:history="1">
+          <w:hyperlink w:anchor="_Toc202177151" w:history="1">
             <w:r>
               <w:rPr>
                 <w:rStyle w:val="Hyperlink"/>
@@ -3385,7 +3385,7 @@
                 <w:noProof/>
                 <w:webHidden/>
               </w:rPr>
-              <w:instrText xml:space="preserve"> PAGEREF _Toc201219727 \h </w:instrText>
+              <w:instrText xml:space="preserve"> PAGEREF _Toc202177151 \h </w:instrText>
             </w:r>
             <w:r>
               <w:rPr>
@@ -3433,7 +3433,7 @@
               <w14:ligatures w14:val="standardContextual"/>
             </w:rPr>
           </w:pPr>
-          <w:hyperlink w:anchor="_Toc201219728" w:history="1">
+          <w:hyperlink w:anchor="_Toc202177152" w:history="1">
             <w:r>
               <w:rPr>
                 <w:rStyle w:val="Hyperlink"/>
@@ -3460,7 +3460,7 @@
                 <w:noProof/>
                 <w:webHidden/>
               </w:rPr>
-              <w:instrText xml:space="preserve"> PAGEREF _Toc201219728 \h </w:instrText>
+              <w:instrText xml:space="preserve"> PAGEREF _Toc202177152 \h </w:instrText>
             </w:r>
             <w:r>
               <w:rPr>
@@ -3508,7 +3508,7 @@
               <w14:ligatures w14:val="standardContextual"/>
             </w:rPr>
           </w:pPr>
-          <w:hyperlink w:anchor="_Toc201219729" w:history="1">
+          <w:hyperlink w:anchor="_Toc202177153" w:history="1">
             <w:r>
               <w:rPr>
                 <w:rStyle w:val="Hyperlink"/>
@@ -3535,7 +3535,7 @@
                 <w:noProof/>
                 <w:webHidden/>
               </w:rPr>
-              <w:instrText xml:space="preserve"> PAGEREF _Toc201219729 \h </w:instrText>
+              <w:instrText xml:space="preserve"> PAGEREF _Toc202177153 \h </w:instrText>
             </w:r>
             <w:r>
               <w:rPr>
@@ -3583,7 +3583,7 @@
               <w14:ligatures w14:val="standardContextual"/>
             </w:rPr>
           </w:pPr>
-          <w:hyperlink w:anchor="_Toc201219730" w:history="1">
+          <w:hyperlink w:anchor="_Toc202177154" w:history="1">
             <w:r>
               <w:rPr>
                 <w:rStyle w:val="Hyperlink"/>
@@ -3610,7 +3610,7 @@
                 <w:noProof/>
                 <w:webHidden/>
               </w:rPr>
-              <w:instrText xml:space="preserve"> PAGEREF _Toc201219730 \h </w:instrText>
+              <w:instrText xml:space="preserve"> PAGEREF _Toc202177154 \h </w:instrText>
             </w:r>
             <w:r>
               <w:rPr>
@@ -3658,7 +3658,7 @@
               <w14:ligatures w14:val="standardContextual"/>
             </w:rPr>
           </w:pPr>
-          <w:hyperlink w:anchor="_Toc201219731" w:history="1">
+          <w:hyperlink w:anchor="_Toc202177155" w:history="1">
             <w:r>
               <w:rPr>
                 <w:rStyle w:val="Hyperlink"/>
@@ -3685,7 +3685,7 @@
                 <w:noProof/>
                 <w:webHidden/>
               </w:rPr>
-              <w:instrText xml:space="preserve"> PAGEREF _Toc201219731 \h </w:instrText>
+              <w:instrText xml:space="preserve"> PAGEREF _Toc202177155 \h </w:instrText>
             </w:r>
             <w:r>
               <w:rPr>
@@ -3733,7 +3733,7 @@
               <w14:ligatures w14:val="standardContextual"/>
             </w:rPr>
           </w:pPr>
-          <w:hyperlink w:anchor="_Toc201219732" w:history="1">
+          <w:hyperlink w:anchor="_Toc202177156" w:history="1">
             <w:r>
               <w:rPr>
                 <w:rStyle w:val="Hyperlink"/>
@@ -3760,7 +3760,7 @@
                 <w:noProof/>
                 <w:webHidden/>
               </w:rPr>
-              <w:instrText xml:space="preserve"> PAGEREF _Toc201219732 \h </w:instrText>
+              <w:instrText xml:space="preserve"> PAGEREF _Toc202177156 \h </w:instrText>
             </w:r>
             <w:r>
               <w:rPr>
@@ -3808,7 +3808,7 @@
               <w14:ligatures w14:val="standardContextual"/>
             </w:rPr>
           </w:pPr>
-          <w:hyperlink w:anchor="_Toc201219733" w:history="1">
+          <w:hyperlink w:anchor="_Toc202177157" w:history="1">
             <w:r>
               <w:rPr>
                 <w:rStyle w:val="Hyperlink"/>
@@ -3835,7 +3835,7 @@
                 <w:noProof/>
                 <w:webHidden/>
               </w:rPr>
-              <w:instrText xml:space="preserve"> PAGEREF _Toc201219733 \h </w:instrText>
+              <w:instrText xml:space="preserve"> PAGEREF _Toc202177157 \h </w:instrText>
             </w:r>
             <w:r>
               <w:rPr>
@@ -3883,7 +3883,7 @@
               <w14:ligatures w14:val="standardContextual"/>
             </w:rPr>
           </w:pPr>
-          <w:hyperlink w:anchor="_Toc201219734" w:history="1">
+          <w:hyperlink w:anchor="_Toc202177158" w:history="1">
             <w:r>
               <w:rPr>
                 <w:rStyle w:val="Hyperlink"/>
@@ -3910,7 +3910,7 @@
                 <w:noProof/>
                 <w:webHidden/>
               </w:rPr>
-              <w:instrText xml:space="preserve"> PAGEREF _Toc201219734 \h </w:instrText>
+              <w:instrText xml:space="preserve"> PAGEREF _Toc202177158 \h </w:instrText>
             </w:r>
             <w:r>
               <w:rPr>
@@ -3958,7 +3958,7 @@
               <w14:ligatures w14:val="standardContextual"/>
             </w:rPr>
           </w:pPr>
-          <w:hyperlink w:anchor="_Toc201219735" w:history="1">
+          <w:hyperlink w:anchor="_Toc202177159" w:history="1">
             <w:r>
               <w:rPr>
                 <w:rStyle w:val="Hyperlink"/>
@@ -3985,7 +3985,7 @@
                 <w:noProof/>
                 <w:webHidden/>
               </w:rPr>
-              <w:instrText xml:space="preserve"> PAGEREF _Toc201219735 \h </w:instrText>
+              <w:instrText xml:space="preserve"> PAGEREF _Toc202177159 \h </w:instrText>
             </w:r>
             <w:r>
               <w:rPr>
@@ -4033,7 +4033,7 @@
               <w14:ligatures w14:val="standardContextual"/>
             </w:rPr>
           </w:pPr>
-          <w:hyperlink w:anchor="_Toc201219736" w:history="1">
+          <w:hyperlink w:anchor="_Toc202177160" w:history="1">
             <w:r>
               <w:rPr>
                 <w:rStyle w:val="Hyperlink"/>
@@ -4060,7 +4060,7 @@
                 <w:noProof/>
                 <w:webHidden/>
               </w:rPr>
-              <w:instrText xml:space="preserve"> PAGEREF _Toc201219736 \h </w:instrText>
+              <w:instrText xml:space="preserve"> PAGEREF _Toc202177160 \h </w:instrText>
             </w:r>
             <w:r>
               <w:rPr>
@@ -4108,7 +4108,7 @@
               <w14:ligatures w14:val="standardContextual"/>
             </w:rPr>
           </w:pPr>
-          <w:hyperlink w:anchor="_Toc201219737" w:history="1">
+          <w:hyperlink w:anchor="_Toc202177161" w:history="1">
             <w:r>
               <w:rPr>
                 <w:rStyle w:val="Hyperlink"/>
@@ -4135,7 +4135,7 @@
                 <w:noProof/>
                 <w:webHidden/>
               </w:rPr>
-              <w:instrText xml:space="preserve"> PAGEREF _Toc201219737 \h </w:instrText>
+              <w:instrText xml:space="preserve"> PAGEREF _Toc202177161 \h </w:instrText>
             </w:r>
             <w:r>
               <w:rPr>
@@ -4183,7 +4183,7 @@
               <w14:ligatures w14:val="standardContextual"/>
             </w:rPr>
           </w:pPr>
-          <w:hyperlink w:anchor="_Toc201219738" w:history="1">
+          <w:hyperlink w:anchor="_Toc202177162" w:history="1">
             <w:r>
               <w:rPr>
                 <w:rStyle w:val="Hyperlink"/>
@@ -4210,7 +4210,7 @@
                 <w:noProof/>
                 <w:webHidden/>
               </w:rPr>
-              <w:instrText xml:space="preserve"> PAGEREF _Toc201219738 \h </w:instrText>
+              <w:instrText xml:space="preserve"> PAGEREF _Toc202177162 \h </w:instrText>
             </w:r>
             <w:r>
               <w:rPr>
@@ -4231,6 +4231,81 @@
                 <w:webHidden/>
               </w:rPr>
               <w:t>27</w:t>
+            </w:r>
+            <w:r>
+              <w:rPr>
+                <w:noProof/>
+                <w:webHidden/>
+              </w:rPr>
+              <w:fldChar w:fldCharType="end"/>
+            </w:r>
+          </w:hyperlink>
+        </w:p>
+        <w:p>
+          <w:pPr>
+            <w:pStyle w:val="TOC2"/>
+            <w:tabs>
+              <w:tab w:val="right" w:leader="dot" w:pos="9016"/>
+            </w:tabs>
+            <w:rPr>
+              <w:rFonts w:eastAsiaTheme="minorEastAsia" w:cstheme="minorBidi"/>
+              <w:b w:val="0"/>
+              <w:bCs w:val="0"/>
+              <w:noProof/>
+              <w:kern w:val="2"/>
+              <w:sz w:val="24"/>
+              <w:szCs w:val="24"/>
+              <w14:ligatures w14:val="standardContextual"/>
+            </w:rPr>
+          </w:pPr>
+          <w:hyperlink w:anchor="_Toc202177163" w:history="1">
+            <w:r>
+              <w:rPr>
+                <w:rStyle w:val="Hyperlink"/>
+                <w:noProof/>
+              </w:rPr>
+              <w:t>select_into_group</w:t>
+            </w:r>
+            <w:r>
+              <w:rPr>
+                <w:noProof/>
+                <w:webHidden/>
+              </w:rPr>
+              <w:tab/>
+            </w:r>
+            <w:r>
+              <w:rPr>
+                <w:noProof/>
+                <w:webHidden/>
+              </w:rPr>
+              <w:fldChar w:fldCharType="begin"/>
+            </w:r>
+            <w:r>
+              <w:rPr>
+                <w:noProof/>
+                <w:webHidden/>
+              </w:rPr>
+              <w:instrText xml:space="preserve"> PAGEREF _Toc202177163 \h </w:instrText>
+            </w:r>
+            <w:r>
+              <w:rPr>
+                <w:noProof/>
+                <w:webHidden/>
+              </w:rPr>
+            </w:r>
+            <w:r>
+              <w:rPr>
+                <w:noProof/>
+                <w:webHidden/>
+              </w:rPr>
+              <w:fldChar w:fldCharType="separate"/>
+            </w:r>
+            <w:r>
+              <w:rPr>
+                <w:noProof/>
+                <w:webHidden/>
+              </w:rPr>
+              <w:t>28</w:t>
             </w:r>
             <w:r>
               <w:rPr>
@@ -4258,7 +4333,7 @@
               <w14:ligatures w14:val="standardContextual"/>
             </w:rPr>
           </w:pPr>
-          <w:hyperlink w:anchor="_Toc201219739" w:history="1">
+          <w:hyperlink w:anchor="_Toc202177164" w:history="1">
             <w:r>
               <w:rPr>
                 <w:rStyle w:val="Hyperlink"/>
@@ -4287,7 +4362,7 @@
                 <w:noProof/>
                 <w:webHidden/>
               </w:rPr>
-              <w:instrText xml:space="preserve"> PAGEREF _Toc201219739 \h </w:instrText>
+              <w:instrText xml:space="preserve"> PAGEREF _Toc202177164 \h </w:instrText>
             </w:r>
             <w:r>
               <w:rPr>
@@ -4307,7 +4382,7 @@
                 <w:noProof/>
                 <w:webHidden/>
               </w:rPr>
-              <w:t>29</w:t>
+              <w:t>31</w:t>
             </w:r>
             <w:r>
               <w:rPr>
@@ -4335,7 +4410,7 @@
               <w14:ligatures w14:val="standardContextual"/>
             </w:rPr>
           </w:pPr>
-          <w:hyperlink w:anchor="_Toc201219740" w:history="1">
+          <w:hyperlink w:anchor="_Toc202177165" w:history="1">
             <w:r>
               <w:rPr>
                 <w:rStyle w:val="Hyperlink"/>
@@ -4362,7 +4437,7 @@
                 <w:noProof/>
                 <w:webHidden/>
               </w:rPr>
-              <w:instrText xml:space="preserve"> PAGEREF _Toc201219740 \h </w:instrText>
+              <w:instrText xml:space="preserve"> PAGEREF _Toc202177165 \h </w:instrText>
             </w:r>
             <w:r>
               <w:rPr>
@@ -4382,7 +4457,7 @@
                 <w:noProof/>
                 <w:webHidden/>
               </w:rPr>
-              <w:t>29</w:t>
+              <w:t>31</w:t>
             </w:r>
             <w:r>
               <w:rPr>
@@ -4410,7 +4485,7 @@
               <w14:ligatures w14:val="standardContextual"/>
             </w:rPr>
           </w:pPr>
-          <w:hyperlink w:anchor="_Toc201219741" w:history="1">
+          <w:hyperlink w:anchor="_Toc202177166" w:history="1">
             <w:r>
               <w:rPr>
                 <w:rStyle w:val="Hyperlink"/>
@@ -4437,7 +4512,7 @@
                 <w:noProof/>
                 <w:webHidden/>
               </w:rPr>
-              <w:instrText xml:space="preserve"> PAGEREF _Toc201219741 \h </w:instrText>
+              <w:instrText xml:space="preserve"> PAGEREF _Toc202177166 \h </w:instrText>
             </w:r>
             <w:r>
               <w:rPr>
@@ -4457,7 +4532,7 @@
                 <w:noProof/>
                 <w:webHidden/>
               </w:rPr>
-              <w:t>29</w:t>
+              <w:t>31</w:t>
             </w:r>
             <w:r>
               <w:rPr>
@@ -4485,7 +4560,7 @@
               <w14:ligatures w14:val="standardContextual"/>
             </w:rPr>
           </w:pPr>
-          <w:hyperlink w:anchor="_Toc201219742" w:history="1">
+          <w:hyperlink w:anchor="_Toc202177167" w:history="1">
             <w:r>
               <w:rPr>
                 <w:rStyle w:val="Hyperlink"/>
@@ -4512,7 +4587,7 @@
                 <w:noProof/>
                 <w:webHidden/>
               </w:rPr>
-              <w:instrText xml:space="preserve"> PAGEREF _Toc201219742 \h </w:instrText>
+              <w:instrText xml:space="preserve"> PAGEREF _Toc202177167 \h </w:instrText>
             </w:r>
             <w:r>
               <w:rPr>
@@ -4532,7 +4607,7 @@
                 <w:noProof/>
                 <w:webHidden/>
               </w:rPr>
-              <w:t>31</w:t>
+              <w:t>33</w:t>
             </w:r>
             <w:r>
               <w:rPr>
@@ -4560,7 +4635,7 @@
               <w14:ligatures w14:val="standardContextual"/>
             </w:rPr>
           </w:pPr>
-          <w:hyperlink w:anchor="_Toc201219743" w:history="1">
+          <w:hyperlink w:anchor="_Toc202177168" w:history="1">
             <w:r>
               <w:rPr>
                 <w:rStyle w:val="Hyperlink"/>
@@ -4587,7 +4662,7 @@
                 <w:noProof/>
                 <w:webHidden/>
               </w:rPr>
-              <w:instrText xml:space="preserve"> PAGEREF _Toc201219743 \h </w:instrText>
+              <w:instrText xml:space="preserve"> PAGEREF _Toc202177168 \h </w:instrText>
             </w:r>
             <w:r>
               <w:rPr>
@@ -4607,7 +4682,7 @@
                 <w:noProof/>
                 <w:webHidden/>
               </w:rPr>
-              <w:t>32</w:t>
+              <w:t>34</w:t>
             </w:r>
             <w:r>
               <w:rPr>
@@ -4635,7 +4710,7 @@
               <w14:ligatures w14:val="standardContextual"/>
             </w:rPr>
           </w:pPr>
-          <w:hyperlink w:anchor="_Toc201219744" w:history="1">
+          <w:hyperlink w:anchor="_Toc202177169" w:history="1">
             <w:r>
               <w:rPr>
                 <w:rStyle w:val="Hyperlink"/>
@@ -4662,7 +4737,7 @@
                 <w:noProof/>
                 <w:webHidden/>
               </w:rPr>
-              <w:instrText xml:space="preserve"> PAGEREF _Toc201219744 \h </w:instrText>
+              <w:instrText xml:space="preserve"> PAGEREF _Toc202177169 \h </w:instrText>
             </w:r>
             <w:r>
               <w:rPr>
@@ -4682,7 +4757,7 @@
                 <w:noProof/>
                 <w:webHidden/>
               </w:rPr>
-              <w:t>34</w:t>
+              <w:t>36</w:t>
             </w:r>
             <w:r>
               <w:rPr>
@@ -4710,7 +4785,7 @@
               <w14:ligatures w14:val="standardContextual"/>
             </w:rPr>
           </w:pPr>
-          <w:hyperlink w:anchor="_Toc201219745" w:history="1">
+          <w:hyperlink w:anchor="_Toc202177170" w:history="1">
             <w:r>
               <w:rPr>
                 <w:rStyle w:val="Hyperlink"/>
@@ -4737,7 +4812,7 @@
                 <w:noProof/>
                 <w:webHidden/>
               </w:rPr>
-              <w:instrText xml:space="preserve"> PAGEREF _Toc201219745 \h </w:instrText>
+              <w:instrText xml:space="preserve"> PAGEREF _Toc202177170 \h </w:instrText>
             </w:r>
             <w:r>
               <w:rPr>
@@ -4757,7 +4832,7 @@
                 <w:noProof/>
                 <w:webHidden/>
               </w:rPr>
-              <w:t>34</w:t>
+              <w:t>36</w:t>
             </w:r>
             <w:r>
               <w:rPr>
@@ -4785,7 +4860,7 @@
               <w14:ligatures w14:val="standardContextual"/>
             </w:rPr>
           </w:pPr>
-          <w:hyperlink w:anchor="_Toc201219746" w:history="1">
+          <w:hyperlink w:anchor="_Toc202177171" w:history="1">
             <w:r>
               <w:rPr>
                 <w:rStyle w:val="Hyperlink"/>
@@ -4812,7 +4887,7 @@
                 <w:noProof/>
                 <w:webHidden/>
               </w:rPr>
-              <w:instrText xml:space="preserve"> PAGEREF _Toc201219746 \h </w:instrText>
+              <w:instrText xml:space="preserve"> PAGEREF _Toc202177171 \h </w:instrText>
             </w:r>
             <w:r>
               <w:rPr>
@@ -4832,7 +4907,7 @@
                 <w:noProof/>
                 <w:webHidden/>
               </w:rPr>
-              <w:t>35</w:t>
+              <w:t>37</w:t>
             </w:r>
             <w:r>
               <w:rPr>
@@ -4860,7 +4935,7 @@
               <w14:ligatures w14:val="standardContextual"/>
             </w:rPr>
           </w:pPr>
-          <w:hyperlink w:anchor="_Toc201219747" w:history="1">
+          <w:hyperlink w:anchor="_Toc202177172" w:history="1">
             <w:r>
               <w:rPr>
                 <w:rStyle w:val="Hyperlink"/>
@@ -4887,7 +4962,7 @@
                 <w:noProof/>
                 <w:webHidden/>
               </w:rPr>
-              <w:instrText xml:space="preserve"> PAGEREF _Toc201219747 \h </w:instrText>
+              <w:instrText xml:space="preserve"> PAGEREF _Toc202177172 \h </w:instrText>
             </w:r>
             <w:r>
               <w:rPr>
@@ -4907,7 +4982,7 @@
                 <w:noProof/>
                 <w:webHidden/>
               </w:rPr>
-              <w:t>36</w:t>
+              <w:t>38</w:t>
             </w:r>
             <w:r>
               <w:rPr>
@@ -4935,7 +5010,7 @@
               <w14:ligatures w14:val="standardContextual"/>
             </w:rPr>
           </w:pPr>
-          <w:hyperlink w:anchor="_Toc201219748" w:history="1">
+          <w:hyperlink w:anchor="_Toc202177173" w:history="1">
             <w:r>
               <w:rPr>
                 <w:rStyle w:val="Hyperlink"/>
@@ -4962,7 +5037,7 @@
                 <w:noProof/>
                 <w:webHidden/>
               </w:rPr>
-              <w:instrText xml:space="preserve"> PAGEREF _Toc201219748 \h </w:instrText>
+              <w:instrText xml:space="preserve"> PAGEREF _Toc202177173 \h </w:instrText>
             </w:r>
             <w:r>
               <w:rPr>
@@ -4982,7 +5057,7 @@
                 <w:noProof/>
                 <w:webHidden/>
               </w:rPr>
-              <w:t>37</w:t>
+              <w:t>39</w:t>
             </w:r>
             <w:r>
               <w:rPr>
@@ -5010,7 +5085,7 @@
               <w14:ligatures w14:val="standardContextual"/>
             </w:rPr>
           </w:pPr>
-          <w:hyperlink w:anchor="_Toc201219749" w:history="1">
+          <w:hyperlink w:anchor="_Toc202177174" w:history="1">
             <w:r>
               <w:rPr>
                 <w:rStyle w:val="Hyperlink"/>
@@ -5037,7 +5112,7 @@
                 <w:noProof/>
                 <w:webHidden/>
               </w:rPr>
-              <w:instrText xml:space="preserve"> PAGEREF _Toc201219749 \h </w:instrText>
+              <w:instrText xml:space="preserve"> PAGEREF _Toc202177174 \h </w:instrText>
             </w:r>
             <w:r>
               <w:rPr>
@@ -5057,7 +5132,7 @@
                 <w:noProof/>
                 <w:webHidden/>
               </w:rPr>
-              <w:t>38</w:t>
+              <w:t>40</w:t>
             </w:r>
             <w:r>
               <w:rPr>
@@ -5085,7 +5160,7 @@
               <w14:ligatures w14:val="standardContextual"/>
             </w:rPr>
           </w:pPr>
-          <w:hyperlink w:anchor="_Toc201219750" w:history="1">
+          <w:hyperlink w:anchor="_Toc202177175" w:history="1">
             <w:r>
               <w:rPr>
                 <w:rStyle w:val="Hyperlink"/>
@@ -5112,7 +5187,7 @@
                 <w:noProof/>
                 <w:webHidden/>
               </w:rPr>
-              <w:instrText xml:space="preserve"> PAGEREF _Toc201219750 \h </w:instrText>
+              <w:instrText xml:space="preserve"> PAGEREF _Toc202177175 \h </w:instrText>
             </w:r>
             <w:r>
               <w:rPr>
@@ -5132,7 +5207,7 @@
                 <w:noProof/>
                 <w:webHidden/>
               </w:rPr>
-              <w:t>39</w:t>
+              <w:t>41</w:t>
             </w:r>
             <w:r>
               <w:rPr>
@@ -5211,7 +5286,7 @@
           <w:rStyle w:val="IntenseReference"/>
         </w:rPr>
       </w:pPr>
-      <w:bookmarkStart w:id="0" w:name="_Toc201219688"/>
+      <w:bookmarkStart w:id="0" w:name="_Toc202177112"/>
       <w:r>
         <w:rPr>
           <w:rStyle w:val="IntenseReference"/>
@@ -5288,20 +5363,20 @@
                 <w:szCs w:val="22"/>
               </w:rPr>
             </w:pPr>
-            <w:bookmarkStart w:id="1" w:name="_Toc201219689"/>
+            <w:bookmarkStart w:id="1" w:name="_Toc202177113"/>
             <w:r>
               <w:rPr>
                 <w:rStyle w:val="Heading2Char"/>
               </w:rPr>
               <w:t>Population</w:t>
             </w:r>
+            <w:r>
+              <w:rPr>
+                <w:rStyle w:val="Heading2Char"/>
+              </w:rPr>
+              <w:t>( )</w:t>
+            </w:r>
             <w:bookmarkEnd w:id="1"/>
-            <w:r>
-              <w:rPr>
-                <w:rStyle w:val="Heading2Char"/>
-              </w:rPr>
-              <w:t>( )</w:t>
-            </w:r>
           </w:p>
           <w:p>
             <w:pPr>
@@ -5712,7 +5787,7 @@
                 <w:szCs w:val="22"/>
               </w:rPr>
             </w:pPr>
-            <w:bookmarkStart w:id="2" w:name="_Toc201219690"/>
+            <w:bookmarkStart w:id="2" w:name="_Toc202177114"/>
             <w:r>
               <w:rPr>
                 <w:rStyle w:val="Heading2Char"/>
@@ -6818,7 +6893,7 @@
                 <w:szCs w:val="22"/>
               </w:rPr>
             </w:pPr>
-            <w:bookmarkStart w:id="3" w:name="_Toc201219691"/>
+            <w:bookmarkStart w:id="3" w:name="_Toc202177115"/>
             <w:r>
               <w:rPr>
                 <w:rStyle w:val="Heading2Char"/>
@@ -7912,7 +7987,7 @@
                 <w:szCs w:val="22"/>
               </w:rPr>
             </w:pPr>
-            <w:bookmarkStart w:id="4" w:name="_Toc201219692"/>
+            <w:bookmarkStart w:id="4" w:name="_Toc202177116"/>
             <w:r>
               <w:rPr>
                 <w:rStyle w:val="Heading2Char"/>
@@ -8507,7 +8582,7 @@
                 <w:szCs w:val="22"/>
               </w:rPr>
             </w:pPr>
-            <w:bookmarkStart w:id="5" w:name="_Toc201219693"/>
+            <w:bookmarkStart w:id="5" w:name="_Toc202177117"/>
             <w:r>
               <w:rPr>
                 <w:rStyle w:val="Heading2Char"/>
@@ -9002,7 +9077,7 @@
                 <w:szCs w:val="22"/>
               </w:rPr>
             </w:pPr>
-            <w:bookmarkStart w:id="6" w:name="_Toc201219694"/>
+            <w:bookmarkStart w:id="6" w:name="_Toc202177118"/>
             <w:r>
               <w:rPr>
                 <w:rStyle w:val="Heading2Char"/>
@@ -9503,7 +9578,7 @@
                 <w:szCs w:val="22"/>
               </w:rPr>
             </w:pPr>
-            <w:bookmarkStart w:id="7" w:name="_Toc201219695"/>
+            <w:bookmarkStart w:id="7" w:name="_Toc202177119"/>
             <w:r>
               <w:rPr>
                 <w:rStyle w:val="Heading2Char"/>
@@ -10038,7 +10113,7 @@
                 <w:szCs w:val="22"/>
               </w:rPr>
             </w:pPr>
-            <w:bookmarkStart w:id="8" w:name="_Toc201219696"/>
+            <w:bookmarkStart w:id="8" w:name="_Toc202177120"/>
             <w:r>
               <w:rPr>
                 <w:rStyle w:val="Heading2Char"/>
@@ -10644,7 +10719,7 @@
                 <w:szCs w:val="22"/>
               </w:rPr>
             </w:pPr>
-            <w:bookmarkStart w:id="9" w:name="_Toc201219697"/>
+            <w:bookmarkStart w:id="9" w:name="_Toc202177121"/>
             <w:r>
               <w:rPr>
                 <w:rStyle w:val="Heading2Char"/>
@@ -11517,7 +11592,7 @@
                 <w:szCs w:val="22"/>
               </w:rPr>
             </w:pPr>
-            <w:bookmarkStart w:id="10" w:name="_Toc201219698"/>
+            <w:bookmarkStart w:id="10" w:name="_Toc202177122"/>
             <w:r>
               <w:rPr>
                 <w:rStyle w:val="Heading2Char"/>
@@ -12118,7 +12193,7 @@
                 <w:szCs w:val="22"/>
               </w:rPr>
             </w:pPr>
-            <w:bookmarkStart w:id="11" w:name="_Toc201219699"/>
+            <w:bookmarkStart w:id="11" w:name="_Toc202177123"/>
             <w:r>
               <w:rPr>
                 <w:rStyle w:val="Heading2Char"/>
@@ -12751,7 +12826,7 @@
                 <w:szCs w:val="22"/>
               </w:rPr>
             </w:pPr>
-            <w:bookmarkStart w:id="12" w:name="_Toc201219700"/>
+            <w:bookmarkStart w:id="12" w:name="_Toc202177124"/>
             <w:r>
               <w:rPr>
                 <w:rStyle w:val="Heading2Char"/>
@@ -13343,7 +13418,7 @@
                 <w:szCs w:val="22"/>
               </w:rPr>
             </w:pPr>
-            <w:bookmarkStart w:id="13" w:name="_Toc201219701"/>
+            <w:bookmarkStart w:id="13" w:name="_Toc202177125"/>
             <w:r>
               <w:rPr>
                 <w:rStyle w:val="Heading2Char"/>
@@ -14024,7 +14099,7 @@
                 <w:szCs w:val="22"/>
               </w:rPr>
             </w:pPr>
-            <w:bookmarkStart w:id="14" w:name="_Toc201219702"/>
+            <w:bookmarkStart w:id="14" w:name="_Toc202177126"/>
             <w:r>
               <w:rPr>
                 <w:rStyle w:val="Heading2Char"/>
@@ -14637,7 +14712,7 @@
                 <w:szCs w:val="22"/>
               </w:rPr>
             </w:pPr>
-            <w:bookmarkStart w:id="15" w:name="_Toc201219703"/>
+            <w:bookmarkStart w:id="15" w:name="_Toc202177127"/>
             <w:r>
               <w:rPr>
                 <w:rStyle w:val="Heading2Char"/>
@@ -15288,7 +15363,7 @@
                 <w:szCs w:val="22"/>
               </w:rPr>
             </w:pPr>
-            <w:bookmarkStart w:id="16" w:name="_Toc201219704"/>
+            <w:bookmarkStart w:id="16" w:name="_Toc202177128"/>
             <w:r>
               <w:rPr>
                 <w:rStyle w:val="Heading2Char"/>
@@ -15912,7 +15987,7 @@
                 <w:szCs w:val="22"/>
               </w:rPr>
             </w:pPr>
-            <w:bookmarkStart w:id="17" w:name="_Toc201219705"/>
+            <w:bookmarkStart w:id="17" w:name="_Toc202177129"/>
             <w:r>
               <w:rPr>
                 <w:rStyle w:val="Heading2Char"/>
@@ -16531,7 +16606,7 @@
                 <w:szCs w:val="22"/>
               </w:rPr>
             </w:pPr>
-            <w:bookmarkStart w:id="18" w:name="_Toc201219706"/>
+            <w:bookmarkStart w:id="18" w:name="_Toc202177130"/>
             <w:r>
               <w:rPr>
                 <w:rStyle w:val="Heading2Char"/>
@@ -17120,7 +17195,7 @@
                 <w:szCs w:val="22"/>
               </w:rPr>
             </w:pPr>
-            <w:bookmarkStart w:id="19" w:name="_Toc201219707"/>
+            <w:bookmarkStart w:id="19" w:name="_Toc202177131"/>
             <w:r>
               <w:rPr>
                 <w:rStyle w:val="Heading2Char"/>
@@ -17739,7 +17814,7 @@
                 <w:szCs w:val="22"/>
               </w:rPr>
             </w:pPr>
-            <w:bookmarkStart w:id="20" w:name="_Toc201219708"/>
+            <w:bookmarkStart w:id="20" w:name="_Toc202177132"/>
             <w:r>
               <w:rPr>
                 <w:rStyle w:val="Heading2Char"/>
@@ -18302,7 +18377,7 @@
                 <w:szCs w:val="22"/>
               </w:rPr>
             </w:pPr>
-            <w:bookmarkStart w:id="21" w:name="_Toc201219709"/>
+            <w:bookmarkStart w:id="21" w:name="_Toc202177133"/>
             <w:r>
               <w:rPr>
                 <w:rStyle w:val="Heading2Char"/>
@@ -18928,7 +19003,7 @@
                 <w:szCs w:val="22"/>
               </w:rPr>
             </w:pPr>
-            <w:bookmarkStart w:id="22" w:name="_Toc201219710"/>
+            <w:bookmarkStart w:id="22" w:name="_Toc202177134"/>
             <w:r>
               <w:rPr>
                 <w:rStyle w:val="Heading2Char"/>
@@ -19454,7 +19529,7 @@
                 <w:szCs w:val="22"/>
               </w:rPr>
             </w:pPr>
-            <w:bookmarkStart w:id="23" w:name="_Toc201219711"/>
+            <w:bookmarkStart w:id="23" w:name="_Toc202177135"/>
             <w:r>
               <w:rPr>
                 <w:rStyle w:val="Heading2Char"/>
@@ -20336,7 +20411,7 @@
                 <w:szCs w:val="22"/>
               </w:rPr>
             </w:pPr>
-            <w:bookmarkStart w:id="24" w:name="_Toc201219712"/>
+            <w:bookmarkStart w:id="24" w:name="_Toc202177136"/>
             <w:r>
               <w:rPr>
                 <w:rStyle w:val="Heading2Char"/>
@@ -20988,7 +21063,7 @@
                 <w:szCs w:val="22"/>
               </w:rPr>
             </w:pPr>
-            <w:bookmarkStart w:id="25" w:name="_Toc201219713"/>
+            <w:bookmarkStart w:id="25" w:name="_Toc202177137"/>
             <w:r>
               <w:rPr>
                 <w:rStyle w:val="Heading2Char"/>
@@ -21798,7 +21873,7 @@
                 <w:szCs w:val="22"/>
               </w:rPr>
             </w:pPr>
-            <w:bookmarkStart w:id="26" w:name="_Toc201219714"/>
+            <w:bookmarkStart w:id="26" w:name="_Toc202177138"/>
             <w:r>
               <w:rPr>
                 <w:rStyle w:val="Heading2Char"/>
@@ -22426,7 +22501,7 @@
                 <w:szCs w:val="22"/>
               </w:rPr>
             </w:pPr>
-            <w:bookmarkStart w:id="27" w:name="_Toc201219715"/>
+            <w:bookmarkStart w:id="27" w:name="_Toc202177139"/>
             <w:r>
               <w:rPr>
                 <w:rStyle w:val="Heading2Char"/>
@@ -23417,7 +23492,7 @@
                 <w:szCs w:val="22"/>
               </w:rPr>
             </w:pPr>
-            <w:bookmarkStart w:id="28" w:name="_Toc201219716"/>
+            <w:bookmarkStart w:id="28" w:name="_Toc202177140"/>
             <w:r>
               <w:rPr>
                 <w:rStyle w:val="Heading2Char"/>
@@ -23871,7 +23946,7 @@
           <w:rStyle w:val="IntenseReference"/>
         </w:rPr>
       </w:pPr>
-      <w:bookmarkStart w:id="29" w:name="_Toc201219717"/>
+      <w:bookmarkStart w:id="29" w:name="_Toc202177141"/>
       <w:r>
         <w:rPr>
           <w:rStyle w:val="IntenseReference"/>
@@ -23935,7 +24010,7 @@
                 <w:szCs w:val="22"/>
               </w:rPr>
             </w:pPr>
-            <w:bookmarkStart w:id="30" w:name="_Toc201219718"/>
+            <w:bookmarkStart w:id="30" w:name="_Toc202177142"/>
             <w:r>
               <w:rPr>
                 <w:rStyle w:val="Heading2Char"/>
@@ -24352,7 +24427,7 @@
                 <w:szCs w:val="22"/>
               </w:rPr>
             </w:pPr>
-            <w:bookmarkStart w:id="31" w:name="_Toc201219719"/>
+            <w:bookmarkStart w:id="31" w:name="_Toc202177143"/>
             <w:r>
               <w:rPr>
                 <w:rStyle w:val="Heading2Char"/>
@@ -24921,7 +24996,7 @@
                 <w:szCs w:val="22"/>
               </w:rPr>
             </w:pPr>
-            <w:bookmarkStart w:id="32" w:name="_Toc201219720"/>
+            <w:bookmarkStart w:id="32" w:name="_Toc202177144"/>
             <w:r>
               <w:rPr>
                 <w:rStyle w:val="Heading2Char"/>
@@ -25507,7 +25582,7 @@
                 <w:szCs w:val="22"/>
               </w:rPr>
             </w:pPr>
-            <w:bookmarkStart w:id="33" w:name="_Toc201219721"/>
+            <w:bookmarkStart w:id="33" w:name="_Toc202177145"/>
             <w:r>
               <w:rPr>
                 <w:rStyle w:val="Heading2Char"/>
@@ -26049,7 +26124,7 @@
                 <w:szCs w:val="22"/>
               </w:rPr>
             </w:pPr>
-            <w:bookmarkStart w:id="34" w:name="_Toc201219722"/>
+            <w:bookmarkStart w:id="34" w:name="_Toc202177146"/>
             <w:r>
               <w:rPr>
                 <w:rStyle w:val="Heading2Char"/>
@@ -26631,7 +26706,7 @@
                 <w:szCs w:val="22"/>
               </w:rPr>
             </w:pPr>
-            <w:bookmarkStart w:id="35" w:name="_Toc201219723"/>
+            <w:bookmarkStart w:id="35" w:name="_Toc202177147"/>
             <w:r>
               <w:rPr>
                 <w:rStyle w:val="Heading2Char"/>
@@ -27302,7 +27377,7 @@
                 <w:szCs w:val="22"/>
               </w:rPr>
             </w:pPr>
-            <w:bookmarkStart w:id="36" w:name="_Toc201219724"/>
+            <w:bookmarkStart w:id="36" w:name="_Toc202177148"/>
             <w:r>
               <w:rPr>
                 <w:rStyle w:val="Heading2Char"/>
@@ -27945,7 +28020,7 @@
                 <w:szCs w:val="22"/>
               </w:rPr>
             </w:pPr>
-            <w:bookmarkStart w:id="37" w:name="_Toc201219725"/>
+            <w:bookmarkStart w:id="37" w:name="_Toc202177149"/>
             <w:r>
               <w:rPr>
                 <w:rStyle w:val="Heading2Char"/>
@@ -28662,7 +28737,7 @@
                 <w:szCs w:val="22"/>
               </w:rPr>
             </w:pPr>
-            <w:bookmarkStart w:id="38" w:name="_Toc201219726"/>
+            <w:bookmarkStart w:id="38" w:name="_Toc202177150"/>
             <w:r>
               <w:rPr>
                 <w:rStyle w:val="Heading2Char"/>
@@ -29317,7 +29392,7 @@
                 <w:szCs w:val="22"/>
               </w:rPr>
             </w:pPr>
-            <w:bookmarkStart w:id="39" w:name="_Toc201219727"/>
+            <w:bookmarkStart w:id="39" w:name="_Toc202177151"/>
             <w:r>
               <w:rPr>
                 <w:rStyle w:val="Heading2Char"/>
@@ -29825,7 +29900,7 @@
                 <w:szCs w:val="22"/>
               </w:rPr>
             </w:pPr>
-            <w:bookmarkStart w:id="40" w:name="_Toc201219728"/>
+            <w:bookmarkStart w:id="40" w:name="_Toc202177152"/>
             <w:r>
               <w:rPr>
                 <w:rStyle w:val="Heading2Char"/>
@@ -30563,7 +30638,7 @@
                 <w:szCs w:val="22"/>
               </w:rPr>
             </w:pPr>
-            <w:bookmarkStart w:id="41" w:name="_Toc201219729"/>
+            <w:bookmarkStart w:id="41" w:name="_Toc202177153"/>
             <w:r>
               <w:rPr>
                 <w:rStyle w:val="Heading2Char"/>
@@ -31282,7 +31357,7 @@
                 <w:szCs w:val="22"/>
               </w:rPr>
             </w:pPr>
-            <w:bookmarkStart w:id="42" w:name="_Toc201219730"/>
+            <w:bookmarkStart w:id="42" w:name="_Toc202177154"/>
             <w:r>
               <w:rPr>
                 <w:rStyle w:val="Heading2Char"/>
@@ -31908,7 +31983,7 @@
                 <w:szCs w:val="22"/>
               </w:rPr>
             </w:pPr>
-            <w:bookmarkStart w:id="43" w:name="_Toc201219731"/>
+            <w:bookmarkStart w:id="43" w:name="_Toc202177155"/>
             <w:r>
               <w:rPr>
                 <w:rStyle w:val="Heading2Char"/>
@@ -32442,7 +32517,7 @@
                 <w:szCs w:val="22"/>
               </w:rPr>
             </w:pPr>
-            <w:bookmarkStart w:id="44" w:name="_Toc201219732"/>
+            <w:bookmarkStart w:id="44" w:name="_Toc202177156"/>
             <w:r>
               <w:rPr>
                 <w:rStyle w:val="Heading2Char"/>
@@ -32978,7 +33053,7 @@
                 <w:szCs w:val="22"/>
               </w:rPr>
             </w:pPr>
-            <w:bookmarkStart w:id="45" w:name="_Toc201219733"/>
+            <w:bookmarkStart w:id="45" w:name="_Toc202177157"/>
             <w:r>
               <w:rPr>
                 <w:rStyle w:val="Heading2Char"/>
@@ -33876,7 +33951,7 @@
                 <w:szCs w:val="22"/>
               </w:rPr>
             </w:pPr>
-            <w:bookmarkStart w:id="46" w:name="_Toc201219734"/>
+            <w:bookmarkStart w:id="46" w:name="_Toc202177158"/>
             <w:r>
               <w:rPr>
                 <w:rStyle w:val="Heading2Char"/>
@@ -34989,7 +35064,7 @@
                 <w:szCs w:val="22"/>
               </w:rPr>
             </w:pPr>
-            <w:bookmarkStart w:id="47" w:name="_Toc201219735"/>
+            <w:bookmarkStart w:id="47" w:name="_Toc202177159"/>
             <w:r>
               <w:rPr>
                 <w:rStyle w:val="Heading2Char"/>
@@ -36257,7 +36332,7 @@
                 <w:szCs w:val="22"/>
               </w:rPr>
             </w:pPr>
-            <w:bookmarkStart w:id="48" w:name="_Toc201219736"/>
+            <w:bookmarkStart w:id="48" w:name="_Toc202177160"/>
             <w:r>
               <w:rPr>
                 <w:rStyle w:val="Heading2Char"/>
@@ -37340,7 +37415,7 @@
                 <w:szCs w:val="22"/>
               </w:rPr>
             </w:pPr>
-            <w:bookmarkStart w:id="49" w:name="_Toc201219737"/>
+            <w:bookmarkStart w:id="49" w:name="_Toc202177161"/>
             <w:r>
               <w:rPr>
                 <w:rStyle w:val="Heading2Char"/>
@@ -38567,7 +38642,7 @@
                 <w:szCs w:val="22"/>
               </w:rPr>
             </w:pPr>
-            <w:bookmarkStart w:id="50" w:name="_Toc201219738"/>
+            <w:bookmarkStart w:id="50" w:name="_Toc202177162"/>
             <w:r>
               <w:rPr>
                 <w:rStyle w:val="Heading2Char"/>
@@ -40568,7 +40643,25 @@
                 <w:sz w:val="22"/>
                 <w:szCs w:val="22"/>
               </w:rPr>
-              <w:t xml:space="preserve">if val = -1 </w:t>
+              <w:t xml:space="preserve">if </w:t>
+            </w:r>
+            <w:r>
+              <w:rPr>
+                <w:i/>
+                <w:iCs/>
+                <w:color w:val="000000" w:themeColor="text1"/>
+                <w:sz w:val="22"/>
+                <w:szCs w:val="22"/>
+              </w:rPr>
+              <w:t>val = -1</w:t>
+            </w:r>
+            <w:r>
+              <w:rPr>
+                <w:color w:val="000000" w:themeColor="text1"/>
+                <w:sz w:val="22"/>
+                <w:szCs w:val="22"/>
+              </w:rPr>
+              <w:t xml:space="preserve"> </w:t>
             </w:r>
             <w:r>
               <w:rPr>
@@ -40584,15 +40677,246 @@
                 <w:sz w:val="22"/>
                 <w:szCs w:val="22"/>
               </w:rPr>
-              <w:t xml:space="preserve"> mode </w:t>
-            </w:r>
-            <w:r>
-              <w:rPr>
-                <w:color w:val="000000" w:themeColor="text1"/>
-                <w:sz w:val="22"/>
-                <w:szCs w:val="22"/>
-              </w:rPr>
-              <w:t xml:space="preserve">= rand </w:t>
+              <w:t xml:space="preserve"> </w:t>
+            </w:r>
+            <w:r>
+              <w:rPr>
+                <w:i/>
+                <w:iCs/>
+                <w:color w:val="000000" w:themeColor="text1"/>
+                <w:sz w:val="22"/>
+                <w:szCs w:val="22"/>
+              </w:rPr>
+              <w:t xml:space="preserve">mode </w:t>
+            </w:r>
+            <w:r>
+              <w:rPr>
+                <w:i/>
+                <w:iCs/>
+                <w:color w:val="000000" w:themeColor="text1"/>
+                <w:sz w:val="22"/>
+                <w:szCs w:val="22"/>
+              </w:rPr>
+              <w:t>= rand</w:t>
+            </w:r>
+            <w:r>
+              <w:rPr>
+                <w:color w:val="000000" w:themeColor="text1"/>
+                <w:sz w:val="22"/>
+                <w:szCs w:val="22"/>
+              </w:rPr>
+              <w:t xml:space="preserve"> </w:t>
+            </w:r>
+            <w:r>
+              <w:rPr>
+                <w:color w:val="000000" w:themeColor="text1"/>
+                <w:sz w:val="22"/>
+                <w:szCs w:val="22"/>
+              </w:rPr>
+              <w:t>the val parameter has no effect</w:t>
+            </w:r>
+            <w:r>
+              <w:rPr>
+                <w:color w:val="000000" w:themeColor="text1"/>
+                <w:sz w:val="22"/>
+                <w:szCs w:val="22"/>
+              </w:rPr>
+              <w:t>;</w:t>
+            </w:r>
+          </w:p>
+          <w:p>
+            <w:pPr>
+              <w:shd w:val="clear" w:color="auto" w:fill="FFFFFF"/>
+              <w:jc w:val="both"/>
+              <w:rPr>
+                <w:color w:val="000000" w:themeColor="text1"/>
+                <w:sz w:val="22"/>
+                <w:szCs w:val="22"/>
+              </w:rPr>
+            </w:pPr>
+            <w:r>
+              <w:rPr>
+                <w:color w:val="000000" w:themeColor="text1"/>
+                <w:sz w:val="22"/>
+                <w:szCs w:val="22"/>
+              </w:rPr>
+              <w:t xml:space="preserve">if </w:t>
+            </w:r>
+            <w:r>
+              <w:rPr>
+                <w:i/>
+                <w:iCs/>
+                <w:color w:val="000000" w:themeColor="text1"/>
+                <w:sz w:val="22"/>
+                <w:szCs w:val="22"/>
+              </w:rPr>
+              <w:t>val</w:t>
+            </w:r>
+            <w:r>
+              <w:rPr>
+                <w:color w:val="000000" w:themeColor="text1"/>
+                <w:sz w:val="22"/>
+                <w:szCs w:val="22"/>
+              </w:rPr>
+              <w:t xml:space="preserve"> get values other than </w:t>
+            </w:r>
+            <w:r>
+              <w:rPr>
+                <w:i/>
+                <w:iCs/>
+                <w:color w:val="000000" w:themeColor="text1"/>
+                <w:sz w:val="22"/>
+                <w:szCs w:val="22"/>
+              </w:rPr>
+              <w:t>-1</w:t>
+            </w:r>
+            <w:r>
+              <w:rPr>
+                <w:color w:val="000000" w:themeColor="text1"/>
+                <w:sz w:val="22"/>
+                <w:szCs w:val="22"/>
+              </w:rPr>
+              <w:t>:</w:t>
+            </w:r>
+            <w:r>
+              <w:rPr>
+                <w:color w:val="000000" w:themeColor="text1"/>
+                <w:sz w:val="22"/>
+                <w:szCs w:val="22"/>
+              </w:rPr>
+              <w:t xml:space="preserve"> </w:t>
+            </w:r>
+            <w:r>
+              <w:rPr>
+                <w:color w:val="000000" w:themeColor="text1"/>
+                <w:sz w:val="22"/>
+                <w:szCs w:val="22"/>
+              </w:rPr>
+              <w:t xml:space="preserve">the parameter determines the lower bound of selected values when </w:t>
+            </w:r>
+            <w:r>
+              <w:rPr>
+                <w:i/>
+                <w:iCs/>
+                <w:color w:val="000000" w:themeColor="text1"/>
+                <w:sz w:val="22"/>
+                <w:szCs w:val="22"/>
+              </w:rPr>
+              <w:t>mode = best</w:t>
+            </w:r>
+            <w:r>
+              <w:rPr>
+                <w:color w:val="000000" w:themeColor="text1"/>
+                <w:sz w:val="22"/>
+                <w:szCs w:val="22"/>
+              </w:rPr>
+              <w:t xml:space="preserve">, or </w:t>
+            </w:r>
+            <w:r>
+              <w:rPr>
+                <w:color w:val="000000" w:themeColor="text1"/>
+                <w:sz w:val="22"/>
+                <w:szCs w:val="22"/>
+              </w:rPr>
+              <w:t xml:space="preserve">upper bound of selected values if the </w:t>
+            </w:r>
+            <w:r>
+              <w:rPr>
+                <w:i/>
+                <w:iCs/>
+                <w:color w:val="000000" w:themeColor="text1"/>
+                <w:sz w:val="22"/>
+                <w:szCs w:val="22"/>
+              </w:rPr>
+              <w:t>mode = worst</w:t>
+            </w:r>
+            <w:r>
+              <w:rPr>
+                <w:color w:val="000000" w:themeColor="text1"/>
+                <w:sz w:val="22"/>
+                <w:szCs w:val="22"/>
+              </w:rPr>
+              <w:t xml:space="preserve">; for instance </w:t>
+            </w:r>
+            <w:r>
+              <w:rPr>
+                <w:color w:val="000000" w:themeColor="text1"/>
+                <w:sz w:val="22"/>
+                <w:szCs w:val="22"/>
+              </w:rPr>
+              <w:t xml:space="preserve">if individuals above the age of 10 need to be selected, </w:t>
+            </w:r>
+            <w:r>
+              <w:rPr>
+                <w:i/>
+                <w:iCs/>
+                <w:color w:val="000000" w:themeColor="text1"/>
+                <w:sz w:val="22"/>
+                <w:szCs w:val="22"/>
+              </w:rPr>
+              <w:t>val = 10</w:t>
+            </w:r>
+            <w:r>
+              <w:rPr>
+                <w:color w:val="000000" w:themeColor="text1"/>
+                <w:sz w:val="22"/>
+                <w:szCs w:val="22"/>
+              </w:rPr>
+              <w:t xml:space="preserve"> and </w:t>
+            </w:r>
+            <w:r>
+              <w:rPr>
+                <w:i/>
+                <w:iCs/>
+                <w:color w:val="000000" w:themeColor="text1"/>
+                <w:sz w:val="22"/>
+                <w:szCs w:val="22"/>
+              </w:rPr>
+              <w:t>mode = best</w:t>
+            </w:r>
+            <w:r>
+              <w:rPr>
+                <w:color w:val="000000" w:themeColor="text1"/>
+                <w:sz w:val="22"/>
+                <w:szCs w:val="22"/>
+              </w:rPr>
+              <w:t xml:space="preserve">; if to select all available below 5, </w:t>
+            </w:r>
+            <w:r>
+              <w:rPr>
+                <w:i/>
+                <w:iCs/>
+                <w:color w:val="000000" w:themeColor="text1"/>
+                <w:sz w:val="22"/>
+                <w:szCs w:val="22"/>
+              </w:rPr>
+              <w:t>val = 5</w:t>
+            </w:r>
+            <w:r>
+              <w:rPr>
+                <w:color w:val="000000" w:themeColor="text1"/>
+                <w:sz w:val="22"/>
+                <w:szCs w:val="22"/>
+              </w:rPr>
+              <w:t xml:space="preserve"> and </w:t>
+            </w:r>
+            <w:r>
+              <w:rPr>
+                <w:i/>
+                <w:iCs/>
+                <w:color w:val="000000" w:themeColor="text1"/>
+                <w:sz w:val="22"/>
+                <w:szCs w:val="22"/>
+              </w:rPr>
+              <w:t>mode = worst</w:t>
+            </w:r>
+            <w:r>
+              <w:rPr>
+                <w:color w:val="000000" w:themeColor="text1"/>
+                <w:sz w:val="22"/>
+                <w:szCs w:val="22"/>
+              </w:rPr>
+              <w:t>.</w:t>
             </w:r>
           </w:p>
           <w:p>
@@ -41026,6 +41350,1866 @@
                 <w:szCs w:val="22"/>
               </w:rPr>
               <w:t>10 that have best phenotypes</w:t>
+            </w:r>
+          </w:p>
+        </w:tc>
+      </w:tr>
+    </w:tbl>
+    <w:p>
+      <w:pPr>
+        <w:jc w:val="both"/>
+        <w:rPr>
+          <w:sz w:val="22"/>
+          <w:szCs w:val="22"/>
+        </w:rPr>
+      </w:pPr>
+    </w:p>
+    <w:p>
+      <w:pPr>
+        <w:jc w:val="both"/>
+        <w:rPr>
+          <w:sz w:val="22"/>
+          <w:szCs w:val="22"/>
+        </w:rPr>
+      </w:pPr>
+    </w:p>
+    <w:tbl>
+      <w:tblPr>
+        <w:tblStyle w:val="TableGrid"/>
+        <w:tblW w:w="0" w:type="auto"/>
+        <w:tblBorders>
+          <w:top w:val="none" w:sz="0" w:space="0" w:color="auto"/>
+          <w:left w:val="none" w:sz="0" w:space="0" w:color="auto"/>
+          <w:right w:val="none" w:sz="0" w:space="0" w:color="auto"/>
+        </w:tblBorders>
+        <w:tblLook w:val="04A0" w:firstRow="1" w:lastRow="0" w:firstColumn="1" w:lastColumn="0" w:noHBand="0" w:noVBand="1"/>
+      </w:tblPr>
+      <w:tblGrid>
+        <w:gridCol w:w="9016"/>
+      </w:tblGrid>
+      <w:tr>
+        <w:tc>
+          <w:tcPr>
+            <w:tcW w:w="9016" w:type="dxa"/>
+          </w:tcPr>
+          <w:p>
+            <w:pPr>
+              <w:shd w:val="clear" w:color="auto" w:fill="FFFFFF"/>
+              <w:jc w:val="both"/>
+              <w:rPr>
+                <w:color w:val="0000FF"/>
+                <w:sz w:val="22"/>
+                <w:szCs w:val="22"/>
+              </w:rPr>
+            </w:pPr>
+            <w:r>
+              <w:rPr>
+                <w:color w:val="0000FF"/>
+                <w:sz w:val="22"/>
+                <w:szCs w:val="22"/>
+              </w:rPr>
+              <w:t>void</w:t>
+            </w:r>
+          </w:p>
+          <w:p>
+            <w:pPr>
+              <w:shd w:val="clear" w:color="auto" w:fill="FFFFFF"/>
+              <w:jc w:val="both"/>
+              <w:rPr>
+                <w:color w:val="0000FF"/>
+                <w:sz w:val="22"/>
+                <w:szCs w:val="22"/>
+              </w:rPr>
+            </w:pPr>
+            <w:bookmarkStart w:id="51" w:name="_Toc202177163"/>
+            <w:r>
+              <w:rPr>
+                <w:rStyle w:val="Heading2Char"/>
+              </w:rPr>
+              <w:t>select</w:t>
+            </w:r>
+            <w:r>
+              <w:rPr>
+                <w:rStyle w:val="Heading2Char"/>
+              </w:rPr>
+              <w:t>_into_group</w:t>
+            </w:r>
+            <w:bookmarkEnd w:id="51"/>
+            <w:r>
+              <w:rPr>
+                <w:color w:val="000000"/>
+                <w:sz w:val="22"/>
+                <w:szCs w:val="22"/>
+              </w:rPr>
+              <w:t xml:space="preserve"> (</w:t>
+            </w:r>
+            <w:r>
+              <w:rPr>
+                <w:color w:val="000000"/>
+                <w:sz w:val="22"/>
+                <w:szCs w:val="22"/>
+              </w:rPr>
+              <w:t xml:space="preserve">Group &amp;grp, </w:t>
+            </w:r>
+            <w:r>
+              <w:rPr>
+                <w:color w:val="0000FF"/>
+                <w:sz w:val="22"/>
+                <w:szCs w:val="22"/>
+              </w:rPr>
+              <w:t>const std::string</w:t>
+            </w:r>
+            <w:r>
+              <w:rPr>
+                <w:color w:val="00B0F0"/>
+                <w:sz w:val="22"/>
+                <w:szCs w:val="22"/>
+              </w:rPr>
+              <w:t xml:space="preserve"> </w:t>
+            </w:r>
+            <w:r>
+              <w:rPr>
+                <w:i/>
+                <w:iCs/>
+                <w:sz w:val="22"/>
+                <w:szCs w:val="22"/>
+              </w:rPr>
+              <w:t>category</w:t>
+            </w:r>
+            <w:r>
+              <w:rPr>
+                <w:sz w:val="22"/>
+                <w:szCs w:val="22"/>
+              </w:rPr>
+              <w:t xml:space="preserve">, </w:t>
+            </w:r>
+            <w:r>
+              <w:rPr>
+                <w:color w:val="0000FF"/>
+                <w:sz w:val="22"/>
+                <w:szCs w:val="22"/>
+              </w:rPr>
+              <w:t>const std::string</w:t>
+            </w:r>
+            <w:r>
+              <w:rPr>
+                <w:sz w:val="22"/>
+                <w:szCs w:val="22"/>
+              </w:rPr>
+              <w:t xml:space="preserve"> </w:t>
+            </w:r>
+            <w:r>
+              <w:rPr>
+                <w:i/>
+                <w:iCs/>
+                <w:sz w:val="22"/>
+                <w:szCs w:val="22"/>
+              </w:rPr>
+              <w:t>mode</w:t>
+            </w:r>
+            <w:r>
+              <w:rPr>
+                <w:sz w:val="22"/>
+                <w:szCs w:val="22"/>
+              </w:rPr>
+              <w:t>,</w:t>
+            </w:r>
+            <w:r>
+              <w:rPr>
+                <w:sz w:val="22"/>
+                <w:szCs w:val="22"/>
+              </w:rPr>
+              <w:t xml:space="preserve"> </w:t>
+            </w:r>
+            <w:r>
+              <w:rPr>
+                <w:color w:val="0000FF"/>
+                <w:sz w:val="22"/>
+                <w:szCs w:val="22"/>
+              </w:rPr>
+              <w:t>int</w:t>
+            </w:r>
+            <w:r>
+              <w:rPr>
+                <w:sz w:val="22"/>
+                <w:szCs w:val="22"/>
+              </w:rPr>
+              <w:t xml:space="preserve"> </w:t>
+            </w:r>
+            <w:r>
+              <w:rPr>
+                <w:i/>
+                <w:iCs/>
+                <w:sz w:val="22"/>
+                <w:szCs w:val="22"/>
+              </w:rPr>
+              <w:t>num</w:t>
+            </w:r>
+            <w:r>
+              <w:rPr>
+                <w:sz w:val="22"/>
+                <w:szCs w:val="22"/>
+              </w:rPr>
+              <w:t xml:space="preserve">, </w:t>
+            </w:r>
+            <w:r>
+              <w:rPr>
+                <w:sz w:val="22"/>
+                <w:szCs w:val="22"/>
+              </w:rPr>
+              <w:t>float</w:t>
+            </w:r>
+            <w:r>
+              <w:rPr>
+                <w:sz w:val="22"/>
+                <w:szCs w:val="22"/>
+              </w:rPr>
+              <w:t xml:space="preserve"> </w:t>
+            </w:r>
+            <w:r>
+              <w:rPr>
+                <w:i/>
+                <w:iCs/>
+                <w:sz w:val="22"/>
+                <w:szCs w:val="22"/>
+              </w:rPr>
+              <w:t>val</w:t>
+            </w:r>
+            <w:r>
+              <w:rPr>
+                <w:color w:val="000000"/>
+                <w:sz w:val="22"/>
+                <w:szCs w:val="22"/>
+              </w:rPr>
+              <w:t>)</w:t>
+            </w:r>
+          </w:p>
+          <w:p>
+            <w:pPr>
+              <w:jc w:val="both"/>
+              <w:rPr>
+                <w:color w:val="000000" w:themeColor="text1"/>
+                <w:sz w:val="22"/>
+                <w:szCs w:val="22"/>
+              </w:rPr>
+            </w:pPr>
+          </w:p>
+          <w:p>
+            <w:pPr>
+              <w:shd w:val="clear" w:color="auto" w:fill="FFFFFF"/>
+              <w:jc w:val="both"/>
+              <w:rPr>
+                <w:b/>
+                <w:bCs/>
+                <w:color w:val="000000" w:themeColor="text1"/>
+                <w:sz w:val="22"/>
+                <w:szCs w:val="22"/>
+              </w:rPr>
+            </w:pPr>
+            <w:r>
+              <w:rPr>
+                <w:b/>
+                <w:bCs/>
+                <w:color w:val="000000" w:themeColor="text1"/>
+                <w:sz w:val="22"/>
+                <w:szCs w:val="22"/>
+              </w:rPr>
+              <w:t>Description</w:t>
+            </w:r>
+          </w:p>
+        </w:tc>
+      </w:tr>
+      <w:tr>
+        <w:tc>
+          <w:tcPr>
+            <w:tcW w:w="9016" w:type="dxa"/>
+          </w:tcPr>
+          <w:p>
+            <w:pPr>
+              <w:shd w:val="clear" w:color="auto" w:fill="FFFFFF"/>
+              <w:jc w:val="both"/>
+              <w:rPr>
+                <w:color w:val="000000" w:themeColor="text1"/>
+                <w:sz w:val="22"/>
+                <w:szCs w:val="22"/>
+              </w:rPr>
+            </w:pPr>
+            <w:r>
+              <w:rPr>
+                <w:color w:val="000000" w:themeColor="text1"/>
+                <w:sz w:val="22"/>
+                <w:szCs w:val="22"/>
+              </w:rPr>
+              <w:t xml:space="preserve">Select individuals </w:t>
+            </w:r>
+            <w:r>
+              <w:rPr>
+                <w:color w:val="000000" w:themeColor="text1"/>
+                <w:sz w:val="22"/>
+                <w:szCs w:val="22"/>
+              </w:rPr>
+              <w:t>from</w:t>
+            </w:r>
+            <w:r>
+              <w:rPr>
+                <w:color w:val="000000" w:themeColor="text1"/>
+                <w:sz w:val="22"/>
+                <w:szCs w:val="22"/>
+              </w:rPr>
+              <w:t xml:space="preserve"> the calling group</w:t>
+            </w:r>
+            <w:r>
+              <w:rPr>
+                <w:color w:val="000000" w:themeColor="text1"/>
+                <w:sz w:val="22"/>
+                <w:szCs w:val="22"/>
+              </w:rPr>
+              <w:t xml:space="preserve"> into </w:t>
+            </w:r>
+            <w:r>
+              <w:rPr>
+                <w:color w:val="000000" w:themeColor="text1"/>
+                <w:sz w:val="22"/>
+                <w:szCs w:val="22"/>
+              </w:rPr>
+              <w:t xml:space="preserve">another group </w:t>
+            </w:r>
+            <w:r>
+              <w:rPr>
+                <w:i/>
+                <w:iCs/>
+                <w:color w:val="000000" w:themeColor="text1"/>
+                <w:sz w:val="22"/>
+                <w:szCs w:val="22"/>
+              </w:rPr>
+              <w:t>grp</w:t>
+            </w:r>
+            <w:r>
+              <w:rPr>
+                <w:color w:val="000000" w:themeColor="text1"/>
+                <w:sz w:val="22"/>
+                <w:szCs w:val="22"/>
+              </w:rPr>
+              <w:t xml:space="preserve"> by specifyed category and mode</w:t>
+            </w:r>
+            <w:r>
+              <w:rPr>
+                <w:color w:val="000000" w:themeColor="text1"/>
+                <w:sz w:val="22"/>
+                <w:szCs w:val="22"/>
+              </w:rPr>
+              <w:t>.</w:t>
+            </w:r>
+            <w:r>
+              <w:rPr>
+                <w:color w:val="000000" w:themeColor="text1"/>
+                <w:sz w:val="22"/>
+                <w:szCs w:val="22"/>
+              </w:rPr>
+              <w:t xml:space="preserve"> After the call of this method a calling group will consist only </w:t>
+            </w:r>
+            <w:r>
+              <w:rPr>
+                <w:color w:val="000000" w:themeColor="text1"/>
+                <w:sz w:val="22"/>
+                <w:szCs w:val="22"/>
+              </w:rPr>
+              <w:t xml:space="preserve">whose </w:t>
+            </w:r>
+            <w:r>
+              <w:rPr>
+                <w:color w:val="000000" w:themeColor="text1"/>
+                <w:sz w:val="22"/>
+                <w:szCs w:val="22"/>
+              </w:rPr>
+              <w:t xml:space="preserve">individuals that </w:t>
+            </w:r>
+            <w:r>
+              <w:rPr>
+                <w:color w:val="000000" w:themeColor="text1"/>
+                <w:sz w:val="22"/>
+                <w:szCs w:val="22"/>
+              </w:rPr>
+              <w:t xml:space="preserve">do not </w:t>
+            </w:r>
+            <w:r>
+              <w:rPr>
+                <w:color w:val="000000" w:themeColor="text1"/>
+                <w:sz w:val="22"/>
+                <w:szCs w:val="22"/>
+              </w:rPr>
+              <w:t xml:space="preserve">sutisfy </w:t>
+            </w:r>
+            <w:r>
+              <w:rPr>
+                <w:color w:val="000000" w:themeColor="text1"/>
+                <w:sz w:val="22"/>
+                <w:szCs w:val="22"/>
+              </w:rPr>
+              <w:lastRenderedPageBreak/>
+              <w:t>conditions within a specified category</w:t>
+            </w:r>
+            <w:r>
+              <w:rPr>
+                <w:color w:val="000000" w:themeColor="text1"/>
+                <w:sz w:val="22"/>
+                <w:szCs w:val="22"/>
+              </w:rPr>
+              <w:t xml:space="preserve">; in the same time the group </w:t>
+            </w:r>
+            <w:r>
+              <w:rPr>
+                <w:i/>
+                <w:iCs/>
+                <w:color w:val="000000" w:themeColor="text1"/>
+                <w:sz w:val="22"/>
+                <w:szCs w:val="22"/>
+              </w:rPr>
+              <w:t>grp</w:t>
+            </w:r>
+            <w:r>
+              <w:rPr>
+                <w:color w:val="000000" w:themeColor="text1"/>
+                <w:sz w:val="22"/>
+                <w:szCs w:val="22"/>
+              </w:rPr>
+              <w:t xml:space="preserve"> </w:t>
+            </w:r>
+            <w:r>
+              <w:rPr>
+                <w:color w:val="000000" w:themeColor="text1"/>
+                <w:sz w:val="22"/>
+                <w:szCs w:val="22"/>
+              </w:rPr>
+              <w:t>will consist individuals that do sutisfy conditions within a specified category</w:t>
+            </w:r>
+            <w:r>
+              <w:rPr>
+                <w:color w:val="000000" w:themeColor="text1"/>
+                <w:sz w:val="22"/>
+                <w:szCs w:val="22"/>
+              </w:rPr>
+              <w:t xml:space="preserve">. </w:t>
+            </w:r>
+            <w:r>
+              <w:rPr>
+                <w:color w:val="000000" w:themeColor="text1"/>
+                <w:sz w:val="22"/>
+                <w:szCs w:val="22"/>
+              </w:rPr>
+              <w:t xml:space="preserve">This is the only difference </w:t>
+            </w:r>
+            <w:r>
+              <w:rPr>
+                <w:color w:val="000000" w:themeColor="text1"/>
+                <w:sz w:val="22"/>
+                <w:szCs w:val="22"/>
+              </w:rPr>
+              <w:t xml:space="preserve">between this method and the other selection method named </w:t>
+            </w:r>
+            <w:r>
+              <w:rPr>
+                <w:i/>
+                <w:iCs/>
+                <w:color w:val="000000" w:themeColor="text1"/>
+                <w:sz w:val="22"/>
+                <w:szCs w:val="22"/>
+              </w:rPr>
+              <w:t>select(…)</w:t>
+            </w:r>
+            <w:r>
+              <w:rPr>
+                <w:color w:val="000000" w:themeColor="text1"/>
+                <w:sz w:val="22"/>
+                <w:szCs w:val="22"/>
+              </w:rPr>
+              <w:t>.</w:t>
+            </w:r>
+          </w:p>
+          <w:p>
+            <w:pPr>
+              <w:shd w:val="clear" w:color="auto" w:fill="FFFFFF"/>
+              <w:jc w:val="both"/>
+              <w:rPr>
+                <w:color w:val="000000" w:themeColor="text1"/>
+                <w:sz w:val="22"/>
+                <w:szCs w:val="22"/>
+              </w:rPr>
+            </w:pPr>
+          </w:p>
+          <w:p>
+            <w:pPr>
+              <w:shd w:val="clear" w:color="auto" w:fill="FFFFFF"/>
+              <w:jc w:val="both"/>
+              <w:rPr>
+                <w:b/>
+                <w:bCs/>
+                <w:color w:val="000000" w:themeColor="text1"/>
+                <w:sz w:val="22"/>
+                <w:szCs w:val="22"/>
+              </w:rPr>
+            </w:pPr>
+            <w:r>
+              <w:rPr>
+                <w:b/>
+                <w:bCs/>
+                <w:color w:val="000000" w:themeColor="text1"/>
+                <w:sz w:val="22"/>
+                <w:szCs w:val="22"/>
+              </w:rPr>
+              <w:t>Parameters</w:t>
+            </w:r>
+          </w:p>
+        </w:tc>
+      </w:tr>
+      <w:tr>
+        <w:tc>
+          <w:tcPr>
+            <w:tcW w:w="9016" w:type="dxa"/>
+          </w:tcPr>
+          <w:p>
+            <w:pPr>
+              <w:shd w:val="clear" w:color="auto" w:fill="FFFFFF"/>
+              <w:jc w:val="both"/>
+              <w:rPr>
+                <w:sz w:val="22"/>
+                <w:szCs w:val="22"/>
+              </w:rPr>
+            </w:pPr>
+            <w:r>
+              <w:rPr>
+                <w:i/>
+                <w:iCs/>
+                <w:sz w:val="22"/>
+                <w:szCs w:val="22"/>
+              </w:rPr>
+              <w:lastRenderedPageBreak/>
+              <w:t xml:space="preserve">grp </w:t>
+            </w:r>
+            <w:r>
+              <w:rPr>
+                <w:i/>
+                <w:iCs/>
+                <w:sz w:val="22"/>
+                <w:szCs w:val="22"/>
+              </w:rPr>
+              <w:t>–</w:t>
+            </w:r>
+            <w:r>
+              <w:rPr>
+                <w:i/>
+                <w:iCs/>
+                <w:sz w:val="22"/>
+                <w:szCs w:val="22"/>
+              </w:rPr>
+              <w:t xml:space="preserve"> </w:t>
+            </w:r>
+            <w:r>
+              <w:rPr>
+                <w:sz w:val="22"/>
+                <w:szCs w:val="22"/>
+              </w:rPr>
+              <w:t>the object of class Group where all selected individuals will be relocated;</w:t>
+            </w:r>
+          </w:p>
+          <w:p>
+            <w:pPr>
+              <w:shd w:val="clear" w:color="auto" w:fill="FFFFFF"/>
+              <w:jc w:val="both"/>
+              <w:rPr>
+                <w:color w:val="000000" w:themeColor="text1"/>
+                <w:sz w:val="22"/>
+                <w:szCs w:val="22"/>
+              </w:rPr>
+            </w:pPr>
+            <w:r>
+              <w:rPr>
+                <w:i/>
+                <w:iCs/>
+                <w:sz w:val="22"/>
+                <w:szCs w:val="22"/>
+              </w:rPr>
+              <w:t>category</w:t>
+            </w:r>
+            <w:r>
+              <w:rPr>
+                <w:color w:val="002060"/>
+                <w:sz w:val="22"/>
+                <w:szCs w:val="22"/>
+              </w:rPr>
+              <w:t xml:space="preserve"> </w:t>
+            </w:r>
+            <w:r>
+              <w:rPr>
+                <w:color w:val="000000" w:themeColor="text1"/>
+                <w:sz w:val="22"/>
+                <w:szCs w:val="22"/>
+              </w:rPr>
+              <w:t xml:space="preserve">– </w:t>
+            </w:r>
+            <w:r>
+              <w:rPr>
+                <w:color w:val="000000" w:themeColor="text1"/>
+                <w:sz w:val="22"/>
+                <w:szCs w:val="22"/>
+              </w:rPr>
+              <w:t xml:space="preserve">parameter specifying a selection category; a string variable. The parameter defines the category (based on specific individual’s property) by which the selection should be based. Available options for the </w:t>
+            </w:r>
+            <w:r>
+              <w:rPr>
+                <w:i/>
+                <w:iCs/>
+                <w:color w:val="000000" w:themeColor="text1"/>
+                <w:sz w:val="22"/>
+                <w:szCs w:val="22"/>
+              </w:rPr>
+              <w:t>category</w:t>
+            </w:r>
+            <w:r>
+              <w:rPr>
+                <w:color w:val="000000" w:themeColor="text1"/>
+                <w:sz w:val="22"/>
+                <w:szCs w:val="22"/>
+              </w:rPr>
+              <w:t xml:space="preserve"> parameter:</w:t>
+            </w:r>
+          </w:p>
+          <w:p>
+            <w:pPr>
+              <w:shd w:val="clear" w:color="auto" w:fill="FFFFFF"/>
+              <w:ind w:left="1021"/>
+              <w:jc w:val="both"/>
+              <w:rPr>
+                <w:color w:val="000000" w:themeColor="text1"/>
+                <w:sz w:val="22"/>
+                <w:szCs w:val="22"/>
+              </w:rPr>
+            </w:pPr>
+            <w:r>
+              <w:rPr>
+                <w:color w:val="000000" w:themeColor="text1"/>
+                <w:sz w:val="22"/>
+                <w:szCs w:val="22"/>
+              </w:rPr>
+              <w:t>phen (select by phenotype);</w:t>
+            </w:r>
+          </w:p>
+          <w:p>
+            <w:pPr>
+              <w:shd w:val="clear" w:color="auto" w:fill="FFFFFF"/>
+              <w:ind w:left="1021"/>
+              <w:jc w:val="both"/>
+              <w:rPr>
+                <w:color w:val="000000" w:themeColor="text1"/>
+                <w:sz w:val="22"/>
+                <w:szCs w:val="22"/>
+              </w:rPr>
+            </w:pPr>
+            <w:r>
+              <w:rPr>
+                <w:color w:val="000000" w:themeColor="text1"/>
+                <w:sz w:val="22"/>
+                <w:szCs w:val="22"/>
+              </w:rPr>
+              <w:t>bv</w:t>
+            </w:r>
+            <w:r>
+              <w:rPr>
+                <w:color w:val="000000" w:themeColor="text1"/>
+                <w:sz w:val="22"/>
+                <w:szCs w:val="22"/>
+              </w:rPr>
+              <w:t xml:space="preserve"> (select by breeding value);</w:t>
+            </w:r>
+          </w:p>
+          <w:p>
+            <w:pPr>
+              <w:shd w:val="clear" w:color="auto" w:fill="FFFFFF"/>
+              <w:ind w:left="1021"/>
+              <w:jc w:val="both"/>
+              <w:rPr>
+                <w:color w:val="000000" w:themeColor="text1"/>
+                <w:sz w:val="22"/>
+                <w:szCs w:val="22"/>
+              </w:rPr>
+            </w:pPr>
+            <w:r>
+              <w:rPr>
+                <w:color w:val="000000" w:themeColor="text1"/>
+                <w:sz w:val="22"/>
+                <w:szCs w:val="22"/>
+              </w:rPr>
+              <w:t>age</w:t>
+            </w:r>
+            <w:r>
+              <w:rPr>
+                <w:color w:val="000000" w:themeColor="text1"/>
+                <w:sz w:val="22"/>
+                <w:szCs w:val="22"/>
+              </w:rPr>
+              <w:t xml:space="preserve"> (select by age);</w:t>
+            </w:r>
+          </w:p>
+          <w:p>
+            <w:pPr>
+              <w:shd w:val="clear" w:color="auto" w:fill="FFFFFF"/>
+              <w:ind w:left="1021"/>
+              <w:jc w:val="both"/>
+              <w:rPr>
+                <w:color w:val="000000" w:themeColor="text1"/>
+                <w:sz w:val="22"/>
+                <w:szCs w:val="22"/>
+              </w:rPr>
+            </w:pPr>
+            <w:r>
+              <w:rPr>
+                <w:color w:val="000000" w:themeColor="text1"/>
+                <w:sz w:val="22"/>
+                <w:szCs w:val="22"/>
+              </w:rPr>
+              <w:t>sex</w:t>
+            </w:r>
+            <w:r>
+              <w:rPr>
+                <w:color w:val="000000" w:themeColor="text1"/>
+                <w:sz w:val="22"/>
+                <w:szCs w:val="22"/>
+              </w:rPr>
+              <w:t xml:space="preserve"> (select by sex);</w:t>
+            </w:r>
+          </w:p>
+          <w:p>
+            <w:pPr>
+              <w:shd w:val="clear" w:color="auto" w:fill="FFFFFF"/>
+              <w:ind w:left="1021"/>
+              <w:jc w:val="both"/>
+              <w:rPr>
+                <w:color w:val="000000" w:themeColor="text1"/>
+                <w:sz w:val="22"/>
+                <w:szCs w:val="22"/>
+              </w:rPr>
+            </w:pPr>
+            <w:r>
+              <w:rPr>
+                <w:color w:val="000000" w:themeColor="text1"/>
+                <w:sz w:val="22"/>
+                <w:szCs w:val="22"/>
+              </w:rPr>
+              <w:t>alive</w:t>
+            </w:r>
+            <w:r>
+              <w:rPr>
+                <w:color w:val="000000" w:themeColor="text1"/>
+                <w:sz w:val="22"/>
+                <w:szCs w:val="22"/>
+              </w:rPr>
+              <w:t xml:space="preserve"> (select by live status);</w:t>
+            </w:r>
+          </w:p>
+          <w:p>
+            <w:pPr>
+              <w:shd w:val="clear" w:color="auto" w:fill="FFFFFF"/>
+              <w:ind w:left="1021"/>
+              <w:jc w:val="both"/>
+              <w:rPr>
+                <w:color w:val="000000" w:themeColor="text1"/>
+                <w:sz w:val="22"/>
+                <w:szCs w:val="22"/>
+              </w:rPr>
+            </w:pPr>
+            <w:r>
+              <w:rPr>
+                <w:color w:val="000000" w:themeColor="text1"/>
+                <w:sz w:val="22"/>
+                <w:szCs w:val="22"/>
+              </w:rPr>
+              <w:t>active</w:t>
+            </w:r>
+            <w:r>
+              <w:rPr>
+                <w:color w:val="000000" w:themeColor="text1"/>
+                <w:sz w:val="22"/>
+                <w:szCs w:val="22"/>
+              </w:rPr>
+              <w:t xml:space="preserve"> (select by active status);</w:t>
+            </w:r>
+          </w:p>
+          <w:p>
+            <w:pPr>
+              <w:shd w:val="clear" w:color="auto" w:fill="FFFFFF"/>
+              <w:ind w:left="1021"/>
+              <w:jc w:val="both"/>
+              <w:rPr>
+                <w:color w:val="000000" w:themeColor="text1"/>
+                <w:sz w:val="22"/>
+                <w:szCs w:val="22"/>
+              </w:rPr>
+            </w:pPr>
+            <w:r>
+              <w:rPr>
+                <w:color w:val="000000" w:themeColor="text1"/>
+                <w:sz w:val="22"/>
+                <w:szCs w:val="22"/>
+              </w:rPr>
+              <w:t>genot</w:t>
+            </w:r>
+            <w:r>
+              <w:rPr>
+                <w:color w:val="000000" w:themeColor="text1"/>
+                <w:sz w:val="22"/>
+                <w:szCs w:val="22"/>
+              </w:rPr>
+              <w:t xml:space="preserve"> (select by genotyping status);</w:t>
+            </w:r>
+          </w:p>
+          <w:p>
+            <w:pPr>
+              <w:shd w:val="clear" w:color="auto" w:fill="FFFFFF"/>
+              <w:ind w:left="1021"/>
+              <w:jc w:val="both"/>
+              <w:rPr>
+                <w:color w:val="000000" w:themeColor="text1"/>
+                <w:sz w:val="22"/>
+                <w:szCs w:val="22"/>
+              </w:rPr>
+            </w:pPr>
+            <w:r>
+              <w:rPr>
+                <w:color w:val="000000" w:themeColor="text1"/>
+                <w:sz w:val="22"/>
+                <w:szCs w:val="22"/>
+              </w:rPr>
+              <w:t>id (select by individual’s identifier)</w:t>
+            </w:r>
+          </w:p>
+          <w:p>
+            <w:pPr>
+              <w:shd w:val="clear" w:color="auto" w:fill="FFFFFF"/>
+              <w:jc w:val="both"/>
+              <w:rPr>
+                <w:color w:val="000000" w:themeColor="text1"/>
+                <w:sz w:val="22"/>
+                <w:szCs w:val="22"/>
+              </w:rPr>
+            </w:pPr>
+            <w:r>
+              <w:rPr>
+                <w:i/>
+                <w:iCs/>
+                <w:sz w:val="22"/>
+                <w:szCs w:val="22"/>
+              </w:rPr>
+              <w:t>m</w:t>
+            </w:r>
+            <w:r>
+              <w:rPr>
+                <w:i/>
+                <w:iCs/>
+                <w:sz w:val="22"/>
+                <w:szCs w:val="22"/>
+              </w:rPr>
+              <w:t>ode</w:t>
+            </w:r>
+            <w:r>
+              <w:rPr>
+                <w:color w:val="002060"/>
+                <w:sz w:val="22"/>
+                <w:szCs w:val="22"/>
+              </w:rPr>
+              <w:t xml:space="preserve"> </w:t>
+            </w:r>
+            <w:r>
+              <w:rPr>
+                <w:color w:val="000000" w:themeColor="text1"/>
+                <w:sz w:val="22"/>
+                <w:szCs w:val="22"/>
+              </w:rPr>
+              <w:t>–</w:t>
+            </w:r>
+            <w:r>
+              <w:rPr>
+                <w:color w:val="000000" w:themeColor="text1"/>
+                <w:sz w:val="22"/>
+                <w:szCs w:val="22"/>
+              </w:rPr>
+              <w:t xml:space="preserve">the mode of selection within the cpecified category; a string variable. Available options for the </w:t>
+            </w:r>
+            <w:r>
+              <w:rPr>
+                <w:i/>
+                <w:iCs/>
+                <w:color w:val="000000" w:themeColor="text1"/>
+                <w:sz w:val="22"/>
+                <w:szCs w:val="22"/>
+              </w:rPr>
+              <w:t>mode</w:t>
+            </w:r>
+            <w:r>
+              <w:rPr>
+                <w:color w:val="000000" w:themeColor="text1"/>
+                <w:sz w:val="22"/>
+                <w:szCs w:val="22"/>
+              </w:rPr>
+              <w:t xml:space="preserve"> parameter:</w:t>
+            </w:r>
+          </w:p>
+          <w:p>
+            <w:pPr>
+              <w:shd w:val="clear" w:color="auto" w:fill="FFFFFF"/>
+              <w:ind w:left="738"/>
+              <w:jc w:val="both"/>
+              <w:rPr>
+                <w:color w:val="000000" w:themeColor="text1"/>
+                <w:sz w:val="22"/>
+                <w:szCs w:val="22"/>
+              </w:rPr>
+            </w:pPr>
+            <w:r>
+              <w:rPr>
+                <w:color w:val="000000" w:themeColor="text1"/>
+                <w:sz w:val="22"/>
+                <w:szCs w:val="22"/>
+              </w:rPr>
+              <w:t>rand (random selection);</w:t>
+            </w:r>
+          </w:p>
+          <w:p>
+            <w:pPr>
+              <w:shd w:val="clear" w:color="auto" w:fill="FFFFFF"/>
+              <w:ind w:left="738"/>
+              <w:jc w:val="both"/>
+              <w:rPr>
+                <w:color w:val="000000" w:themeColor="text1"/>
+                <w:sz w:val="22"/>
+                <w:szCs w:val="22"/>
+              </w:rPr>
+            </w:pPr>
+            <w:r>
+              <w:rPr>
+                <w:color w:val="000000" w:themeColor="text1"/>
+                <w:sz w:val="22"/>
+                <w:szCs w:val="22"/>
+              </w:rPr>
+              <w:t xml:space="preserve">best (selection of individuals having highest values of individual’s property specified by the </w:t>
+            </w:r>
+            <w:r>
+              <w:rPr>
+                <w:i/>
+                <w:iCs/>
+                <w:color w:val="000000" w:themeColor="text1"/>
+                <w:sz w:val="22"/>
+                <w:szCs w:val="22"/>
+              </w:rPr>
+              <w:t>category</w:t>
+            </w:r>
+            <w:r>
+              <w:rPr>
+                <w:color w:val="000000" w:themeColor="text1"/>
+                <w:sz w:val="22"/>
+                <w:szCs w:val="22"/>
+              </w:rPr>
+              <w:t xml:space="preserve"> parameter);</w:t>
+            </w:r>
+          </w:p>
+          <w:p>
+            <w:pPr>
+              <w:shd w:val="clear" w:color="auto" w:fill="FFFFFF"/>
+              <w:ind w:left="738"/>
+              <w:jc w:val="both"/>
+              <w:rPr>
+                <w:color w:val="000000" w:themeColor="text1"/>
+                <w:sz w:val="22"/>
+                <w:szCs w:val="22"/>
+              </w:rPr>
+            </w:pPr>
+            <w:r>
+              <w:rPr>
+                <w:color w:val="000000" w:themeColor="text1"/>
+                <w:sz w:val="22"/>
+                <w:szCs w:val="22"/>
+              </w:rPr>
+              <w:t xml:space="preserve">worst (selection of individuals having smalest values of individual’s property specified by the </w:t>
+            </w:r>
+            <w:r>
+              <w:rPr>
+                <w:i/>
+                <w:iCs/>
+                <w:color w:val="000000" w:themeColor="text1"/>
+                <w:sz w:val="22"/>
+                <w:szCs w:val="22"/>
+              </w:rPr>
+              <w:t>category</w:t>
+            </w:r>
+            <w:r>
+              <w:rPr>
+                <w:color w:val="000000" w:themeColor="text1"/>
+                <w:sz w:val="22"/>
+                <w:szCs w:val="22"/>
+              </w:rPr>
+              <w:t xml:space="preserve"> parameter).</w:t>
+            </w:r>
+          </w:p>
+          <w:p>
+            <w:pPr>
+              <w:shd w:val="clear" w:color="auto" w:fill="FFFFFF"/>
+              <w:jc w:val="both"/>
+              <w:rPr>
+                <w:color w:val="000000" w:themeColor="text1"/>
+                <w:sz w:val="22"/>
+                <w:szCs w:val="22"/>
+              </w:rPr>
+            </w:pPr>
+            <w:r>
+              <w:rPr>
+                <w:i/>
+                <w:iCs/>
+                <w:color w:val="002060"/>
+                <w:sz w:val="22"/>
+                <w:szCs w:val="22"/>
+              </w:rPr>
+              <w:t>num</w:t>
+            </w:r>
+            <w:r>
+              <w:rPr>
+                <w:color w:val="002060"/>
+                <w:sz w:val="22"/>
+                <w:szCs w:val="22"/>
+              </w:rPr>
+              <w:t xml:space="preserve"> </w:t>
+            </w:r>
+            <w:r>
+              <w:rPr>
+                <w:color w:val="000000" w:themeColor="text1"/>
+                <w:sz w:val="22"/>
+                <w:szCs w:val="22"/>
+              </w:rPr>
+              <w:t>–</w:t>
+            </w:r>
+            <w:r>
+              <w:rPr>
+                <w:color w:val="000000" w:themeColor="text1"/>
+                <w:sz w:val="22"/>
+                <w:szCs w:val="22"/>
+              </w:rPr>
+              <w:t>parameter specifying an upper bound of a number of candidates to be selected; an integer variable. A number of actually selected is within the range [0, num]</w:t>
+            </w:r>
+            <w:r>
+              <w:rPr>
+                <w:color w:val="000000" w:themeColor="text1"/>
+                <w:sz w:val="22"/>
+                <w:szCs w:val="22"/>
+              </w:rPr>
+              <w:t>.</w:t>
+            </w:r>
+          </w:p>
+          <w:p>
+            <w:pPr>
+              <w:shd w:val="clear" w:color="auto" w:fill="FFFFFF"/>
+              <w:jc w:val="both"/>
+              <w:rPr>
+                <w:color w:val="000000" w:themeColor="text1"/>
+                <w:sz w:val="22"/>
+                <w:szCs w:val="22"/>
+              </w:rPr>
+            </w:pPr>
+            <w:r>
+              <w:rPr>
+                <w:i/>
+                <w:iCs/>
+                <w:color w:val="002060"/>
+                <w:sz w:val="22"/>
+                <w:szCs w:val="22"/>
+              </w:rPr>
+              <w:t>val</w:t>
+            </w:r>
+            <w:r>
+              <w:rPr>
+                <w:color w:val="002060"/>
+                <w:sz w:val="22"/>
+                <w:szCs w:val="22"/>
+              </w:rPr>
+              <w:t xml:space="preserve"> </w:t>
+            </w:r>
+            <w:r>
+              <w:rPr>
+                <w:color w:val="000000" w:themeColor="text1"/>
+                <w:sz w:val="22"/>
+                <w:szCs w:val="22"/>
+              </w:rPr>
+              <w:t>–</w:t>
+            </w:r>
+            <w:r>
+              <w:rPr>
+                <w:color w:val="000000" w:themeColor="text1"/>
+                <w:sz w:val="22"/>
+                <w:szCs w:val="22"/>
+              </w:rPr>
+              <w:t>auxiliary parameter; an floating point number</w:t>
+            </w:r>
+            <w:r>
+              <w:rPr>
+                <w:color w:val="000000" w:themeColor="text1"/>
+                <w:sz w:val="22"/>
+                <w:szCs w:val="22"/>
+              </w:rPr>
+              <w:t>.</w:t>
+            </w:r>
+            <w:r>
+              <w:rPr>
+                <w:color w:val="000000" w:themeColor="text1"/>
+                <w:sz w:val="22"/>
+                <w:szCs w:val="22"/>
+              </w:rPr>
+              <w:t xml:space="preserve"> Specific input options for the </w:t>
+            </w:r>
+            <w:r>
+              <w:rPr>
+                <w:i/>
+                <w:iCs/>
+                <w:color w:val="000000" w:themeColor="text1"/>
+                <w:sz w:val="22"/>
+                <w:szCs w:val="22"/>
+              </w:rPr>
+              <w:t>val</w:t>
+            </w:r>
+            <w:r>
+              <w:rPr>
+                <w:color w:val="000000" w:themeColor="text1"/>
+                <w:sz w:val="22"/>
+                <w:szCs w:val="22"/>
+              </w:rPr>
+              <w:t xml:space="preserve"> parameter depends on cpecified category. If a category parameter points to a logical property (sex, alive, active, genot), </w:t>
+            </w:r>
+            <w:r>
+              <w:rPr>
+                <w:i/>
+                <w:iCs/>
+                <w:color w:val="000000" w:themeColor="text1"/>
+                <w:sz w:val="22"/>
+                <w:szCs w:val="22"/>
+              </w:rPr>
+              <w:t>val = {0,1}</w:t>
+            </w:r>
+            <w:r>
+              <w:rPr>
+                <w:color w:val="000000" w:themeColor="text1"/>
+                <w:sz w:val="22"/>
+                <w:szCs w:val="22"/>
+              </w:rPr>
+              <w:t>. For a category parameter pointing to a vector-type continious numerical property (phen, bv):</w:t>
+            </w:r>
+          </w:p>
+          <w:p>
+            <w:pPr>
+              <w:shd w:val="clear" w:color="auto" w:fill="FFFFFF"/>
+              <w:jc w:val="both"/>
+              <w:rPr>
+                <w:color w:val="000000" w:themeColor="text1"/>
+                <w:sz w:val="22"/>
+                <w:szCs w:val="22"/>
+              </w:rPr>
+            </w:pPr>
+            <w:r>
+              <w:rPr>
+                <w:i/>
+                <w:iCs/>
+                <w:color w:val="000000" w:themeColor="text1"/>
+                <w:sz w:val="22"/>
+                <w:szCs w:val="22"/>
+              </w:rPr>
+              <w:t>val = -1</w:t>
+            </w:r>
+            <w:r>
+              <w:rPr>
+                <w:color w:val="000000" w:themeColor="text1"/>
+                <w:sz w:val="22"/>
+                <w:szCs w:val="22"/>
+              </w:rPr>
+              <w:t xml:space="preserve"> determines the use of averaged (among vector elements) value of specified property;</w:t>
+            </w:r>
+          </w:p>
+          <w:p>
+            <w:pPr>
+              <w:shd w:val="clear" w:color="auto" w:fill="FFFFFF"/>
+              <w:jc w:val="both"/>
+              <w:rPr>
+                <w:color w:val="000000" w:themeColor="text1"/>
+                <w:sz w:val="22"/>
+                <w:szCs w:val="22"/>
+              </w:rPr>
+            </w:pPr>
+            <w:r>
+              <w:rPr>
+                <w:i/>
+                <w:iCs/>
+                <w:color w:val="000000" w:themeColor="text1"/>
+                <w:sz w:val="22"/>
+                <w:szCs w:val="22"/>
+              </w:rPr>
+              <w:t>val = [0,n]</w:t>
+            </w:r>
+            <w:r>
+              <w:rPr>
+                <w:color w:val="000000" w:themeColor="text1"/>
+                <w:sz w:val="22"/>
+                <w:szCs w:val="22"/>
+              </w:rPr>
+              <w:t xml:space="preserve"> determines which element of selected propertie’s vector to be used for selection, for example if multiple correlated traits is used phen and bv are vectors, so setting val = 0 means a very first element of a specific property will be used; here n is a size of vector.</w:t>
+            </w:r>
+          </w:p>
+          <w:p>
+            <w:pPr>
+              <w:shd w:val="clear" w:color="auto" w:fill="FFFFFF"/>
+              <w:jc w:val="both"/>
+              <w:rPr>
+                <w:color w:val="000000" w:themeColor="text1"/>
+                <w:sz w:val="22"/>
+                <w:szCs w:val="22"/>
+              </w:rPr>
+            </w:pPr>
+            <w:r>
+              <w:rPr>
+                <w:color w:val="000000" w:themeColor="text1"/>
+                <w:sz w:val="22"/>
+                <w:szCs w:val="22"/>
+              </w:rPr>
+              <w:t xml:space="preserve">If the selection category is </w:t>
+            </w:r>
+            <w:r>
+              <w:rPr>
+                <w:i/>
+                <w:iCs/>
+                <w:color w:val="000000" w:themeColor="text1"/>
+                <w:sz w:val="22"/>
+                <w:szCs w:val="22"/>
+              </w:rPr>
+              <w:t>id</w:t>
+            </w:r>
+            <w:r>
+              <w:rPr>
+                <w:color w:val="000000" w:themeColor="text1"/>
+                <w:sz w:val="22"/>
+                <w:szCs w:val="22"/>
+              </w:rPr>
+              <w:t xml:space="preserve">, </w:t>
+            </w:r>
+            <w:r>
+              <w:rPr>
+                <w:i/>
+                <w:iCs/>
+                <w:color w:val="000000" w:themeColor="text1"/>
+                <w:sz w:val="22"/>
+                <w:szCs w:val="22"/>
+              </w:rPr>
+              <w:t>val</w:t>
+            </w:r>
+            <w:r>
+              <w:rPr>
+                <w:color w:val="000000" w:themeColor="text1"/>
+                <w:sz w:val="22"/>
+                <w:szCs w:val="22"/>
+              </w:rPr>
+              <w:t xml:space="preserve"> can be arbitrary integer number.</w:t>
+            </w:r>
+          </w:p>
+          <w:p>
+            <w:pPr>
+              <w:shd w:val="clear" w:color="auto" w:fill="FFFFFF"/>
+              <w:jc w:val="both"/>
+              <w:rPr>
+                <w:color w:val="000000" w:themeColor="text1"/>
+                <w:sz w:val="22"/>
+                <w:szCs w:val="22"/>
+              </w:rPr>
+            </w:pPr>
+            <w:r>
+              <w:rPr>
+                <w:color w:val="000000" w:themeColor="text1"/>
+                <w:sz w:val="22"/>
+                <w:szCs w:val="22"/>
+              </w:rPr>
+              <w:t>For a category parameter pointing to a single-valued continious numerical property (age, agr):</w:t>
+            </w:r>
+          </w:p>
+          <w:p>
+            <w:pPr>
+              <w:shd w:val="clear" w:color="auto" w:fill="FFFFFF"/>
+              <w:jc w:val="both"/>
+              <w:rPr>
+                <w:color w:val="000000" w:themeColor="text1"/>
+                <w:sz w:val="22"/>
+                <w:szCs w:val="22"/>
+              </w:rPr>
+            </w:pPr>
+            <w:r>
+              <w:rPr>
+                <w:color w:val="000000" w:themeColor="text1"/>
+                <w:sz w:val="22"/>
+                <w:szCs w:val="22"/>
+              </w:rPr>
+              <w:t xml:space="preserve">if </w:t>
+            </w:r>
+            <w:r>
+              <w:rPr>
+                <w:i/>
+                <w:iCs/>
+                <w:color w:val="000000" w:themeColor="text1"/>
+                <w:sz w:val="22"/>
+                <w:szCs w:val="22"/>
+              </w:rPr>
+              <w:t>val = -1</w:t>
+            </w:r>
+            <w:r>
+              <w:rPr>
+                <w:color w:val="000000" w:themeColor="text1"/>
+                <w:sz w:val="22"/>
+                <w:szCs w:val="22"/>
+              </w:rPr>
+              <w:t xml:space="preserve"> or </w:t>
+            </w:r>
+            <w:r>
+              <w:rPr>
+                <w:i/>
+                <w:iCs/>
+                <w:color w:val="000000" w:themeColor="text1"/>
+                <w:sz w:val="22"/>
+                <w:szCs w:val="22"/>
+              </w:rPr>
+              <w:t>mode = rand</w:t>
+            </w:r>
+            <w:r>
+              <w:rPr>
+                <w:color w:val="000000" w:themeColor="text1"/>
+                <w:sz w:val="22"/>
+                <w:szCs w:val="22"/>
+              </w:rPr>
+              <w:t xml:space="preserve"> the val parameter has no effect;</w:t>
+            </w:r>
+          </w:p>
+          <w:p>
+            <w:pPr>
+              <w:shd w:val="clear" w:color="auto" w:fill="FFFFFF"/>
+              <w:jc w:val="both"/>
+              <w:rPr>
+                <w:color w:val="000000" w:themeColor="text1"/>
+                <w:sz w:val="22"/>
+                <w:szCs w:val="22"/>
+              </w:rPr>
+            </w:pPr>
+            <w:r>
+              <w:rPr>
+                <w:color w:val="000000" w:themeColor="text1"/>
+                <w:sz w:val="22"/>
+                <w:szCs w:val="22"/>
+              </w:rPr>
+              <w:t xml:space="preserve">if </w:t>
+            </w:r>
+            <w:r>
+              <w:rPr>
+                <w:i/>
+                <w:iCs/>
+                <w:color w:val="000000" w:themeColor="text1"/>
+                <w:sz w:val="22"/>
+                <w:szCs w:val="22"/>
+              </w:rPr>
+              <w:t>val</w:t>
+            </w:r>
+            <w:r>
+              <w:rPr>
+                <w:color w:val="000000" w:themeColor="text1"/>
+                <w:sz w:val="22"/>
+                <w:szCs w:val="22"/>
+              </w:rPr>
+              <w:t xml:space="preserve"> get values other than </w:t>
+            </w:r>
+            <w:r>
+              <w:rPr>
+                <w:i/>
+                <w:iCs/>
+                <w:color w:val="000000" w:themeColor="text1"/>
+                <w:sz w:val="22"/>
+                <w:szCs w:val="22"/>
+              </w:rPr>
+              <w:t>-1</w:t>
+            </w:r>
+            <w:r>
+              <w:rPr>
+                <w:color w:val="000000" w:themeColor="text1"/>
+                <w:sz w:val="22"/>
+                <w:szCs w:val="22"/>
+              </w:rPr>
+              <w:t xml:space="preserve">: the parameter determines the lower bound of selected values when </w:t>
+            </w:r>
+            <w:r>
+              <w:rPr>
+                <w:i/>
+                <w:iCs/>
+                <w:color w:val="000000" w:themeColor="text1"/>
+                <w:sz w:val="22"/>
+                <w:szCs w:val="22"/>
+              </w:rPr>
+              <w:t>mode = best</w:t>
+            </w:r>
+            <w:r>
+              <w:rPr>
+                <w:color w:val="000000" w:themeColor="text1"/>
+                <w:sz w:val="22"/>
+                <w:szCs w:val="22"/>
+              </w:rPr>
+              <w:t xml:space="preserve">, or upper bound of selected values if the </w:t>
+            </w:r>
+            <w:r>
+              <w:rPr>
+                <w:i/>
+                <w:iCs/>
+                <w:color w:val="000000" w:themeColor="text1"/>
+                <w:sz w:val="22"/>
+                <w:szCs w:val="22"/>
+              </w:rPr>
+              <w:t>mode = worst</w:t>
+            </w:r>
+            <w:r>
+              <w:rPr>
+                <w:color w:val="000000" w:themeColor="text1"/>
+                <w:sz w:val="22"/>
+                <w:szCs w:val="22"/>
+              </w:rPr>
+              <w:t xml:space="preserve">; for instance if individuals above the age of 10 need to be selected, </w:t>
+            </w:r>
+            <w:r>
+              <w:rPr>
+                <w:i/>
+                <w:iCs/>
+                <w:color w:val="000000" w:themeColor="text1"/>
+                <w:sz w:val="22"/>
+                <w:szCs w:val="22"/>
+              </w:rPr>
+              <w:t>val = 10</w:t>
+            </w:r>
+            <w:r>
+              <w:rPr>
+                <w:color w:val="000000" w:themeColor="text1"/>
+                <w:sz w:val="22"/>
+                <w:szCs w:val="22"/>
+              </w:rPr>
+              <w:t xml:space="preserve"> and </w:t>
+            </w:r>
+            <w:r>
+              <w:rPr>
+                <w:i/>
+                <w:iCs/>
+                <w:color w:val="000000" w:themeColor="text1"/>
+                <w:sz w:val="22"/>
+                <w:szCs w:val="22"/>
+              </w:rPr>
+              <w:t>mode = best</w:t>
+            </w:r>
+            <w:r>
+              <w:rPr>
+                <w:color w:val="000000" w:themeColor="text1"/>
+                <w:sz w:val="22"/>
+                <w:szCs w:val="22"/>
+              </w:rPr>
+              <w:t xml:space="preserve">; if to select all available below 5, </w:t>
+            </w:r>
+            <w:r>
+              <w:rPr>
+                <w:i/>
+                <w:iCs/>
+                <w:color w:val="000000" w:themeColor="text1"/>
+                <w:sz w:val="22"/>
+                <w:szCs w:val="22"/>
+              </w:rPr>
+              <w:t>val = 5</w:t>
+            </w:r>
+            <w:r>
+              <w:rPr>
+                <w:color w:val="000000" w:themeColor="text1"/>
+                <w:sz w:val="22"/>
+                <w:szCs w:val="22"/>
+              </w:rPr>
+              <w:t xml:space="preserve"> and </w:t>
+            </w:r>
+            <w:r>
+              <w:rPr>
+                <w:i/>
+                <w:iCs/>
+                <w:color w:val="000000" w:themeColor="text1"/>
+                <w:sz w:val="22"/>
+                <w:szCs w:val="22"/>
+              </w:rPr>
+              <w:t>mode = worst</w:t>
+            </w:r>
+            <w:r>
+              <w:rPr>
+                <w:color w:val="000000" w:themeColor="text1"/>
+                <w:sz w:val="22"/>
+                <w:szCs w:val="22"/>
+              </w:rPr>
+              <w:t>.</w:t>
+            </w:r>
+          </w:p>
+          <w:p>
+            <w:pPr>
+              <w:shd w:val="clear" w:color="auto" w:fill="FFFFFF"/>
+              <w:jc w:val="both"/>
+              <w:rPr>
+                <w:color w:val="000000" w:themeColor="text1"/>
+                <w:sz w:val="22"/>
+                <w:szCs w:val="22"/>
+              </w:rPr>
+            </w:pPr>
+          </w:p>
+          <w:p>
+            <w:pPr>
+              <w:shd w:val="clear" w:color="auto" w:fill="FFFFFF"/>
+              <w:jc w:val="both"/>
+              <w:rPr>
+                <w:b/>
+                <w:bCs/>
+                <w:color w:val="000000" w:themeColor="text1"/>
+                <w:sz w:val="22"/>
+                <w:szCs w:val="22"/>
+              </w:rPr>
+            </w:pPr>
+            <w:r>
+              <w:rPr>
+                <w:b/>
+                <w:bCs/>
+                <w:color w:val="000000" w:themeColor="text1"/>
+                <w:sz w:val="22"/>
+                <w:szCs w:val="22"/>
+              </w:rPr>
+              <w:t>Return value</w:t>
+            </w:r>
+          </w:p>
+        </w:tc>
+      </w:tr>
+      <w:tr>
+        <w:tc>
+          <w:tcPr>
+            <w:tcW w:w="9016" w:type="dxa"/>
+          </w:tcPr>
+          <w:p>
+            <w:pPr>
+              <w:shd w:val="clear" w:color="auto" w:fill="FFFFFF"/>
+              <w:jc w:val="both"/>
+              <w:rPr>
+                <w:color w:val="000000" w:themeColor="text1"/>
+                <w:sz w:val="22"/>
+                <w:szCs w:val="22"/>
+              </w:rPr>
+            </w:pPr>
+            <w:r>
+              <w:rPr>
+                <w:color w:val="000000" w:themeColor="text1"/>
+                <w:sz w:val="22"/>
+                <w:szCs w:val="22"/>
+              </w:rPr>
+              <w:t>None.</w:t>
+            </w:r>
+            <w:r>
+              <w:rPr>
+                <w:color w:val="000000" w:themeColor="text1"/>
+                <w:sz w:val="22"/>
+                <w:szCs w:val="22"/>
+              </w:rPr>
+              <w:t xml:space="preserve"> A calling group will be updated.</w:t>
+            </w:r>
+          </w:p>
+          <w:p>
+            <w:pPr>
+              <w:shd w:val="clear" w:color="auto" w:fill="FFFFFF"/>
+              <w:jc w:val="both"/>
+              <w:rPr>
+                <w:color w:val="000000" w:themeColor="text1"/>
+                <w:sz w:val="22"/>
+                <w:szCs w:val="22"/>
+              </w:rPr>
+            </w:pPr>
+          </w:p>
+          <w:p>
+            <w:pPr>
+              <w:shd w:val="clear" w:color="auto" w:fill="FFFFFF"/>
+              <w:jc w:val="both"/>
+              <w:rPr>
+                <w:b/>
+                <w:bCs/>
+                <w:color w:val="000000" w:themeColor="text1"/>
+                <w:sz w:val="22"/>
+                <w:szCs w:val="22"/>
+              </w:rPr>
+            </w:pPr>
+            <w:r>
+              <w:rPr>
+                <w:b/>
+                <w:bCs/>
+                <w:color w:val="000000" w:themeColor="text1"/>
+                <w:sz w:val="22"/>
+                <w:szCs w:val="22"/>
+              </w:rPr>
+              <w:t>Example  (use in Python)</w:t>
+            </w:r>
+          </w:p>
+        </w:tc>
+      </w:tr>
+      <w:tr>
+        <w:tc>
+          <w:tcPr>
+            <w:tcW w:w="9016" w:type="dxa"/>
+          </w:tcPr>
+          <w:p>
+            <w:pPr>
+              <w:shd w:val="clear" w:color="auto" w:fill="FFFFFF"/>
+              <w:jc w:val="both"/>
+              <w:rPr>
+                <w:sz w:val="22"/>
+                <w:szCs w:val="22"/>
+              </w:rPr>
+            </w:pPr>
+            <w:r>
+              <w:rPr>
+                <w:sz w:val="22"/>
+                <w:szCs w:val="22"/>
+              </w:rPr>
+              <w:t>import evogen</w:t>
+            </w:r>
+          </w:p>
+          <w:p>
+            <w:pPr>
+              <w:shd w:val="clear" w:color="auto" w:fill="FFFFFF"/>
+              <w:jc w:val="both"/>
+              <w:rPr>
+                <w:sz w:val="22"/>
+                <w:szCs w:val="22"/>
+              </w:rPr>
+            </w:pPr>
+            <w:r>
+              <w:rPr>
+                <w:sz w:val="22"/>
+                <w:szCs w:val="22"/>
+              </w:rPr>
+              <w:t>import numpy as np</w:t>
+            </w:r>
+          </w:p>
+          <w:p>
+            <w:pPr>
+              <w:shd w:val="clear" w:color="auto" w:fill="FFFFFF"/>
+              <w:jc w:val="both"/>
+              <w:rPr>
+                <w:sz w:val="22"/>
+                <w:szCs w:val="22"/>
+              </w:rPr>
+            </w:pPr>
+          </w:p>
+          <w:p>
+            <w:pPr>
+              <w:shd w:val="clear" w:color="auto" w:fill="FFFFFF"/>
+              <w:jc w:val="both"/>
+              <w:rPr>
+                <w:sz w:val="22"/>
+                <w:szCs w:val="22"/>
+              </w:rPr>
+            </w:pPr>
+            <w:r>
+              <w:rPr>
+                <w:sz w:val="22"/>
+                <w:szCs w:val="22"/>
+              </w:rPr>
+              <w:t xml:space="preserve">pop = </w:t>
+            </w:r>
+            <w:r>
+              <w:rPr>
+                <w:sz w:val="22"/>
+                <w:szCs w:val="22"/>
+              </w:rPr>
+              <w:t>evogen.Population() # create the class instance</w:t>
+            </w:r>
+          </w:p>
+          <w:p>
+            <w:pPr>
+              <w:shd w:val="clear" w:color="auto" w:fill="FFFFFF"/>
+              <w:jc w:val="both"/>
+              <w:rPr>
+                <w:sz w:val="22"/>
+                <w:szCs w:val="22"/>
+              </w:rPr>
+            </w:pPr>
+            <w:r>
+              <w:rPr>
+                <w:sz w:val="22"/>
+                <w:szCs w:val="22"/>
+              </w:rPr>
+              <w:t>pop.set_population</w:t>
+            </w:r>
+            <w:r>
+              <w:rPr>
+                <w:sz w:val="22"/>
+                <w:szCs w:val="22"/>
+              </w:rPr>
+              <w:t>(5, “gen_struct_pop.dat”, 0.4, 2) # simulate population</w:t>
+            </w:r>
+          </w:p>
+          <w:p>
+            <w:pPr>
+              <w:shd w:val="clear" w:color="auto" w:fill="FFFFFF"/>
+              <w:jc w:val="both"/>
+              <w:rPr>
+                <w:sz w:val="22"/>
+                <w:szCs w:val="22"/>
+              </w:rPr>
+            </w:pPr>
+            <w:r>
+              <w:rPr>
+                <w:sz w:val="22"/>
+                <w:szCs w:val="22"/>
+              </w:rPr>
+              <w:t>grp = evogen.Group()</w:t>
+            </w:r>
+            <w:r>
+              <w:rPr>
+                <w:sz w:val="22"/>
+                <w:szCs w:val="22"/>
+              </w:rPr>
+              <w:t xml:space="preserve"> # create the class instance</w:t>
+            </w:r>
+          </w:p>
+          <w:p>
+            <w:pPr>
+              <w:shd w:val="clear" w:color="auto" w:fill="FFFFFF"/>
+              <w:jc w:val="both"/>
+              <w:rPr>
+                <w:sz w:val="22"/>
+                <w:szCs w:val="22"/>
+              </w:rPr>
+            </w:pPr>
+            <w:r>
+              <w:rPr>
+                <w:sz w:val="22"/>
+                <w:szCs w:val="22"/>
+              </w:rPr>
+              <w:t>grp</w:t>
+            </w:r>
+            <w:r>
+              <w:rPr>
+                <w:sz w:val="22"/>
+                <w:szCs w:val="22"/>
+              </w:rPr>
+              <w:t>2</w:t>
+            </w:r>
+            <w:r>
+              <w:rPr>
+                <w:sz w:val="22"/>
+                <w:szCs w:val="22"/>
+              </w:rPr>
+              <w:t xml:space="preserve"> = evogen.Group()</w:t>
+            </w:r>
+            <w:r>
+              <w:rPr>
+                <w:sz w:val="22"/>
+                <w:szCs w:val="22"/>
+              </w:rPr>
+              <w:t xml:space="preserve"> # create the class instance</w:t>
+            </w:r>
+          </w:p>
+          <w:p>
+            <w:pPr>
+              <w:shd w:val="clear" w:color="auto" w:fill="FFFFFF"/>
+              <w:jc w:val="both"/>
+              <w:rPr>
+                <w:sz w:val="22"/>
+                <w:szCs w:val="22"/>
+              </w:rPr>
+            </w:pPr>
+            <w:r>
+              <w:rPr>
+                <w:sz w:val="22"/>
+                <w:szCs w:val="22"/>
+              </w:rPr>
+              <w:t>grp.add( pop ) # add population pop to the group grp</w:t>
+            </w:r>
+          </w:p>
+          <w:p>
+            <w:pPr>
+              <w:shd w:val="clear" w:color="auto" w:fill="FFFFFF"/>
+              <w:jc w:val="both"/>
+              <w:rPr>
+                <w:color w:val="000000" w:themeColor="text1"/>
+                <w:sz w:val="22"/>
+                <w:szCs w:val="22"/>
+              </w:rPr>
+            </w:pPr>
+            <w:r>
+              <w:rPr>
+                <w:color w:val="000000" w:themeColor="text1"/>
+                <w:sz w:val="22"/>
+                <w:szCs w:val="22"/>
+              </w:rPr>
+              <w:t>gr</w:t>
+            </w:r>
+            <w:r>
+              <w:rPr>
+                <w:color w:val="000000" w:themeColor="text1"/>
+                <w:sz w:val="22"/>
+                <w:szCs w:val="22"/>
+              </w:rPr>
+              <w:t>p</w:t>
+            </w:r>
+            <w:r>
+              <w:rPr>
+                <w:color w:val="000000" w:themeColor="text1"/>
+                <w:sz w:val="22"/>
+                <w:szCs w:val="22"/>
+              </w:rPr>
+              <w:t>.select</w:t>
+            </w:r>
+            <w:r>
+              <w:rPr>
+                <w:color w:val="000000" w:themeColor="text1"/>
+                <w:sz w:val="22"/>
+                <w:szCs w:val="22"/>
+              </w:rPr>
+              <w:t>_into_group</w:t>
+            </w:r>
+            <w:r>
+              <w:rPr>
+                <w:color w:val="000000" w:themeColor="text1"/>
+                <w:sz w:val="22"/>
+                <w:szCs w:val="22"/>
+              </w:rPr>
+              <w:t>(</w:t>
+            </w:r>
+            <w:r>
+              <w:rPr>
+                <w:color w:val="000000" w:themeColor="text1"/>
+                <w:sz w:val="22"/>
+                <w:szCs w:val="22"/>
+              </w:rPr>
+              <w:t>grp2,</w:t>
+            </w:r>
+            <w:r>
+              <w:rPr>
+                <w:color w:val="000000" w:themeColor="text1"/>
+                <w:sz w:val="22"/>
+                <w:szCs w:val="22"/>
+              </w:rPr>
+              <w:t>"sex", "rand", 25, 1)</w:t>
+            </w:r>
+            <w:r>
+              <w:rPr>
+                <w:color w:val="000000" w:themeColor="text1"/>
+                <w:sz w:val="22"/>
+                <w:szCs w:val="22"/>
+              </w:rPr>
+              <w:t xml:space="preserve"> # selecting 25 mails from pop randomly</w:t>
+            </w:r>
+            <w:r>
+              <w:rPr>
+                <w:color w:val="000000" w:themeColor="text1"/>
+                <w:sz w:val="22"/>
+                <w:szCs w:val="22"/>
+              </w:rPr>
+              <w:t xml:space="preserve"> into grp2</w:t>
             </w:r>
           </w:p>
         </w:tc>
@@ -41074,7 +43258,7 @@
           <w:rStyle w:val="IntenseReference"/>
         </w:rPr>
       </w:pPr>
-      <w:bookmarkStart w:id="51" w:name="_Toc201219739"/>
+      <w:bookmarkStart w:id="52" w:name="_Toc202177164"/>
       <w:r>
         <w:rPr>
           <w:rStyle w:val="IntenseReference"/>
@@ -41082,7 +43266,7 @@
         <w:lastRenderedPageBreak/>
         <w:t>class TRAIT</w:t>
       </w:r>
-      <w:bookmarkEnd w:id="51"/>
+      <w:bookmarkEnd w:id="52"/>
     </w:p>
     <w:p>
       <w:pPr>
@@ -41132,14 +43316,14 @@
                 <w:szCs w:val="22"/>
               </w:rPr>
             </w:pPr>
-            <w:bookmarkStart w:id="52" w:name="_Toc201219740"/>
+            <w:bookmarkStart w:id="53" w:name="_Toc202177165"/>
             <w:r>
               <w:rPr>
                 <w:rStyle w:val="Heading2Char"/>
               </w:rPr>
               <w:t>Trait</w:t>
             </w:r>
-            <w:bookmarkEnd w:id="52"/>
+            <w:bookmarkEnd w:id="53"/>
             <w:r>
               <w:rPr>
                 <w:color w:val="795E26"/>
@@ -41516,14 +43700,14 @@
                 <w:szCs w:val="22"/>
               </w:rPr>
             </w:pPr>
-            <w:bookmarkStart w:id="53" w:name="_Toc201219741"/>
+            <w:bookmarkStart w:id="54" w:name="_Toc202177166"/>
             <w:r>
               <w:rPr>
                 <w:rStyle w:val="Heading2Char"/>
               </w:rPr>
               <w:t>Trait</w:t>
             </w:r>
-            <w:bookmarkEnd w:id="53"/>
+            <w:bookmarkEnd w:id="54"/>
             <w:r>
               <w:rPr>
                 <w:color w:val="795E26"/>
@@ -42728,7 +44912,21 @@
                 <w:sz w:val="22"/>
                 <w:szCs w:val="22"/>
               </w:rPr>
-              <w:t>python array (list or numpy array) of floating point numbers representing the proportion of SNPs selected (at random) as QTLs; the number of elements in the array is a number of correlated traits; each value is in the range [0,1].</w:t>
+              <w:t xml:space="preserve">python array (list or numpy array) of floating point numbers representing the proportion of SNPs selected (at random) as QTLs; the number of elements in the array is a number of </w:t>
+            </w:r>
+            <w:r>
+              <w:rPr>
+                <w:sz w:val="22"/>
+                <w:szCs w:val="22"/>
+              </w:rPr>
+              <w:t>chromosomes</w:t>
+            </w:r>
+            <w:r>
+              <w:rPr>
+                <w:sz w:val="22"/>
+                <w:szCs w:val="22"/>
+              </w:rPr>
+              <w:t>; each value is in the range [0,1].</w:t>
             </w:r>
           </w:p>
           <w:p>
@@ -43539,25 +45737,6 @@
                 <w:szCs w:val="22"/>
               </w:rPr>
               <w:t>qtl_prop = [ 0.65, 0.65, 0.65, 0.65 ] # (2) proportion of snps selected as qtls</w:t>
-            </w:r>
-          </w:p>
-          <w:p>
-            <w:pPr>
-              <w:shd w:val="clear" w:color="auto" w:fill="FFFFFF"/>
-              <w:jc w:val="both"/>
-              <w:rPr>
-                <w:color w:val="000000" w:themeColor="text1"/>
-                <w:sz w:val="22"/>
-                <w:szCs w:val="22"/>
-              </w:rPr>
-            </w:pPr>
-            <w:r>
-              <w:rPr>
-                <w:color w:val="000000" w:themeColor="text1"/>
-                <w:sz w:val="22"/>
-                <w:szCs w:val="22"/>
-              </w:rPr>
-              <w:t>qtl_prop = [ 1.0, 1.0, 1.0, 1.0 ]</w:t>
             </w:r>
           </w:p>
           <w:p>
@@ -43950,14 +46129,14 @@
                 <w:szCs w:val="22"/>
               </w:rPr>
             </w:pPr>
-            <w:bookmarkStart w:id="54" w:name="_Toc201219742"/>
+            <w:bookmarkStart w:id="55" w:name="_Toc202177167"/>
             <w:r>
               <w:rPr>
                 <w:rStyle w:val="Heading2Char"/>
               </w:rPr>
               <w:t>set_trait</w:t>
             </w:r>
-            <w:bookmarkEnd w:id="54"/>
+            <w:bookmarkEnd w:id="55"/>
             <w:r>
               <w:rPr>
                 <w:color w:val="795E26"/>
@@ -45154,7 +47333,14 @@
                 <w:sz w:val="22"/>
                 <w:szCs w:val="22"/>
               </w:rPr>
-              <w:t>python array (list or numpy array) of floating point numbers representing the proportion of SNPs selected (at random) as QTLs; the number of elements in the array is a number of correlated traits</w:t>
+              <w:t xml:space="preserve">python array (list or numpy array) of floating point numbers representing the proportion of SNPs selected (at random) as QTLs; the number of elements in the array is a number of </w:t>
+            </w:r>
+            <w:r>
+              <w:rPr>
+                <w:sz w:val="22"/>
+                <w:szCs w:val="22"/>
+              </w:rPr>
+              <w:t>chromosomes</w:t>
             </w:r>
             <w:r>
               <w:rPr>
@@ -46425,14 +48611,14 @@
                 <w:szCs w:val="22"/>
               </w:rPr>
             </w:pPr>
-            <w:bookmarkStart w:id="55" w:name="_Toc201219743"/>
+            <w:bookmarkStart w:id="56" w:name="_Toc202177168"/>
             <w:r>
               <w:rPr>
                 <w:rStyle w:val="Heading2Char"/>
               </w:rPr>
               <w:t>reset_trait</w:t>
             </w:r>
-            <w:bookmarkEnd w:id="55"/>
+            <w:bookmarkEnd w:id="56"/>
             <w:r>
               <w:rPr>
                 <w:color w:val="795E26"/>
@@ -47733,7 +49919,21 @@
                 <w:sz w:val="22"/>
                 <w:szCs w:val="22"/>
               </w:rPr>
-              <w:t>python array (list or numpy array) of floating point numbers representing the proportion of SNPs selected (at random) as QTLs; the number of elements in the array is a number of correlated traits; each value is in the range [0,1].</w:t>
+              <w:t xml:space="preserve">python array (list or numpy array) of floating point numbers representing the proportion of SNPs selected (at random) as QTLs; the number of elements in the array is a number of </w:t>
+            </w:r>
+            <w:r>
+              <w:rPr>
+                <w:sz w:val="22"/>
+                <w:szCs w:val="22"/>
+              </w:rPr>
+              <w:t>chromosomes</w:t>
+            </w:r>
+            <w:r>
+              <w:rPr>
+                <w:sz w:val="22"/>
+                <w:szCs w:val="22"/>
+              </w:rPr>
+              <w:t>; each value is in the range [0,1].</w:t>
             </w:r>
           </w:p>
           <w:p>
@@ -49127,14 +51327,14 @@
                 <w:szCs w:val="22"/>
               </w:rPr>
             </w:pPr>
-            <w:bookmarkStart w:id="56" w:name="_Toc201219744"/>
+            <w:bookmarkStart w:id="57" w:name="_Toc202177169"/>
             <w:r>
               <w:rPr>
                 <w:rStyle w:val="Heading2Char"/>
               </w:rPr>
               <w:t>get_observations</w:t>
             </w:r>
-            <w:bookmarkEnd w:id="56"/>
+            <w:bookmarkEnd w:id="57"/>
             <w:r>
               <w:rPr>
                 <w:color w:val="795E26"/>
@@ -50151,14 +52351,14 @@
                 <w:szCs w:val="22"/>
               </w:rPr>
             </w:pPr>
-            <w:bookmarkStart w:id="57" w:name="_Toc201219745"/>
+            <w:bookmarkStart w:id="58" w:name="_Toc202177170"/>
             <w:r>
               <w:rPr>
                 <w:rStyle w:val="Heading2Char"/>
               </w:rPr>
               <w:t>get_observations</w:t>
             </w:r>
-            <w:bookmarkEnd w:id="57"/>
+            <w:bookmarkEnd w:id="58"/>
             <w:r>
               <w:rPr>
                 <w:color w:val="795E26"/>
@@ -51448,14 +53648,14 @@
                 <w:szCs w:val="22"/>
               </w:rPr>
             </w:pPr>
-            <w:bookmarkStart w:id="58" w:name="_Toc201219746"/>
+            <w:bookmarkStart w:id="59" w:name="_Toc202177171"/>
             <w:r>
               <w:rPr>
                 <w:rStyle w:val="Heading2Char"/>
               </w:rPr>
               <w:t>get_observations</w:t>
             </w:r>
-            <w:bookmarkEnd w:id="58"/>
+            <w:bookmarkEnd w:id="59"/>
             <w:r>
               <w:rPr>
                 <w:color w:val="795E26"/>
@@ -52855,14 +55055,14 @@
                 <w:szCs w:val="22"/>
               </w:rPr>
             </w:pPr>
-            <w:bookmarkStart w:id="59" w:name="_Toc201219747"/>
+            <w:bookmarkStart w:id="60" w:name="_Toc202177172"/>
             <w:r>
               <w:rPr>
                 <w:rStyle w:val="Heading2Char"/>
               </w:rPr>
               <w:t>get_observations</w:t>
             </w:r>
-            <w:bookmarkEnd w:id="59"/>
+            <w:bookmarkEnd w:id="60"/>
             <w:r>
               <w:rPr>
                 <w:color w:val="795E26"/>
@@ -54135,14 +56335,14 @@
                 <w:szCs w:val="22"/>
               </w:rPr>
             </w:pPr>
-            <w:bookmarkStart w:id="60" w:name="_Toc201219748"/>
+            <w:bookmarkStart w:id="61" w:name="_Toc202177173"/>
             <w:r>
               <w:rPr>
                 <w:rStyle w:val="Heading2Char"/>
               </w:rPr>
               <w:t>get_observations</w:t>
             </w:r>
-            <w:bookmarkEnd w:id="60"/>
+            <w:bookmarkEnd w:id="61"/>
             <w:r>
               <w:rPr>
                 <w:color w:val="795E26"/>
@@ -55611,14 +57811,14 @@
                 <w:szCs w:val="22"/>
               </w:rPr>
             </w:pPr>
-            <w:bookmarkStart w:id="61" w:name="_Toc201219749"/>
+            <w:bookmarkStart w:id="62" w:name="_Toc202177174"/>
             <w:r>
               <w:rPr>
                 <w:rStyle w:val="Heading2Char"/>
               </w:rPr>
               <w:t>clear</w:t>
             </w:r>
-            <w:bookmarkEnd w:id="61"/>
+            <w:bookmarkEnd w:id="62"/>
             <w:r>
               <w:rPr>
                 <w:color w:val="795E26"/>
@@ -56624,14 +58824,14 @@
                 <w:szCs w:val="22"/>
               </w:rPr>
             </w:pPr>
-            <w:bookmarkStart w:id="62" w:name="_Toc201219750"/>
+            <w:bookmarkStart w:id="63" w:name="_Toc202177175"/>
             <w:r>
               <w:rPr>
                 <w:rStyle w:val="Heading2Char"/>
               </w:rPr>
               <w:t>is_cleared</w:t>
             </w:r>
-            <w:bookmarkEnd w:id="62"/>
+            <w:bookmarkEnd w:id="63"/>
             <w:r>
               <w:rPr>
                 <w:color w:val="795E26"/>

</xml_diff>